<commit_message>
find the projects which not finished
</commit_message>
<xml_diff>
--- a/homework/function/C语言函数20题.docx
+++ b/homework/function/C语言函数20题.docx
@@ -22,34 +22,7 @@
           <w:sz w:val="36"/>
           <w:szCs w:val="36"/>
         </w:rPr>
-        <w:t xml:space="preserve">1084: </w:t>
-      </w:r>
-      <w:r>
-        <w:rPr>
-          <w:b/>
-          <w:bCs w:val="0"/>
-          <w:sz w:val="36"/>
-          <w:szCs w:val="36"/>
-        </w:rPr>
-        <w:t>函数</w:t>
-      </w:r>
-      <w:r>
-        <w:rPr>
-          <w:b/>
-          <w:bCs w:val="0"/>
-          <w:sz w:val="36"/>
-          <w:szCs w:val="36"/>
-        </w:rPr>
-        <w:t>01</w:t>
-      </w:r>
-      <w:r>
-        <w:rPr>
-          <w:b/>
-          <w:bCs w:val="0"/>
-          <w:sz w:val="36"/>
-          <w:szCs w:val="36"/>
-        </w:rPr>
-        <w:t>：素数</w:t>
+        <w:t>1084: 函数01：素数</w:t>
       </w:r>
     </w:p>
     <w:p>
@@ -71,19 +44,7 @@
         <w:rPr>
           <w:b/>
         </w:rPr>
-        <w:t>n</w:t>
-      </w:r>
-      <w:r>
-        <w:rPr>
-          <w:b/>
-        </w:rPr>
-        <w:t>，后续为</w:t>
-      </w:r>
-      <w:r>
-        <w:rPr>
-          <w:b/>
-        </w:rPr>
-        <w:t>n</w:t>
+        <w:t>n，后续为n</w:t>
       </w:r>
       <w:proofErr w:type="gramStart"/>
       <w:r>
@@ -227,34 +188,7 @@
           <w:sz w:val="36"/>
           <w:szCs w:val="36"/>
         </w:rPr>
-        <w:t xml:space="preserve">1085: </w:t>
-      </w:r>
-      <w:r>
-        <w:rPr>
-          <w:b/>
-          <w:bCs w:val="0"/>
-          <w:sz w:val="36"/>
-          <w:szCs w:val="36"/>
-        </w:rPr>
-        <w:t>函数</w:t>
-      </w:r>
-      <w:r>
-        <w:rPr>
-          <w:b/>
-          <w:bCs w:val="0"/>
-          <w:sz w:val="36"/>
-          <w:szCs w:val="36"/>
-        </w:rPr>
-        <w:t>02</w:t>
-      </w:r>
-      <w:r>
-        <w:rPr>
-          <w:b/>
-          <w:bCs w:val="0"/>
-          <w:sz w:val="36"/>
-          <w:szCs w:val="36"/>
-        </w:rPr>
-        <w:t>：因数个数之</w:t>
+        <w:t>1085: 函数02：因数个数之</w:t>
       </w:r>
       <w:proofErr w:type="gramStart"/>
       <w:r>
@@ -307,21 +241,7 @@
           <w:b/>
           <w:bCs w:val="0"/>
         </w:rPr>
-        <w:t>n</w:t>
-      </w:r>
-      <w:r>
-        <w:rPr>
-          <w:b/>
-          <w:bCs w:val="0"/>
-        </w:rPr>
-        <w:t>，后续为</w:t>
-      </w:r>
-      <w:r>
-        <w:rPr>
-          <w:b/>
-          <w:bCs w:val="0"/>
-        </w:rPr>
-        <w:t>n</w:t>
+        <w:t>n，后续为n</w:t>
       </w:r>
       <w:proofErr w:type="gramStart"/>
       <w:r>
@@ -361,71 +281,112 @@
           <w:b/>
           <w:bCs w:val="0"/>
         </w:rPr>
-        <w:t>3 6 8 10</w:t>
-      </w:r>
-      <w:r>
-        <w:rPr>
-          <w:b/>
-          <w:bCs w:val="0"/>
-        </w:rPr>
-        <w:t>，其中</w:t>
-      </w:r>
-      <w:r>
-        <w:rPr>
-          <w:b/>
-          <w:bCs w:val="0"/>
-        </w:rPr>
-        <w:t>6</w:t>
-      </w:r>
-      <w:r>
-        <w:rPr>
-          <w:b/>
-          <w:bCs w:val="0"/>
-        </w:rPr>
-        <w:t>的因数个数为</w:t>
-      </w:r>
-      <w:r>
-        <w:rPr>
-          <w:b/>
-          <w:bCs w:val="0"/>
-        </w:rPr>
-        <w:t>4,8</w:t>
-      </w:r>
-      <w:r>
-        <w:rPr>
-          <w:b/>
-          <w:bCs w:val="0"/>
-        </w:rPr>
-        <w:t>的因数个数为</w:t>
-      </w:r>
-      <w:r>
-        <w:rPr>
-          <w:b/>
-          <w:bCs w:val="0"/>
-        </w:rPr>
-        <w:t>4,5</w:t>
-      </w:r>
-      <w:r>
-        <w:rPr>
-          <w:b/>
-          <w:bCs w:val="0"/>
-        </w:rPr>
-        <w:t>的因数个数为</w:t>
-      </w:r>
-      <w:r>
-        <w:rPr>
-          <w:b/>
-          <w:bCs w:val="0"/>
-        </w:rPr>
-        <w:t>2</w:t>
-      </w:r>
-      <w:r>
-        <w:rPr>
-          <w:b/>
-          <w:bCs w:val="0"/>
-        </w:rPr>
-        <w:t>，所以计算结果为</w:t>
-      </w:r>
+        <w:t>3 6 8 10，其中6的因数个数为4,8的因数个数为4,5的因数个数为2，所以计算结果为10。</w:t>
+      </w:r>
+    </w:p>
+    <w:p>
+      <w:pPr>
+        <w:pStyle w:val="1"/>
+        <w:rPr>
+          <w:b/>
+          <w:bCs w:val="0"/>
+        </w:rPr>
+      </w:pPr>
+    </w:p>
+    <w:p>
+      <w:pPr>
+        <w:pStyle w:val="1"/>
+        <w:rPr>
+          <w:b/>
+          <w:bCs w:val="0"/>
+        </w:rPr>
+      </w:pPr>
+      <w:r>
+        <w:rPr>
+          <w:b/>
+          <w:bCs w:val="0"/>
+        </w:rPr>
+        <w:t>Input</w:t>
+      </w:r>
+    </w:p>
+    <w:p>
+      <w:pPr>
+        <w:pStyle w:val="1"/>
+        <w:rPr>
+          <w:b/>
+          <w:bCs w:val="0"/>
+        </w:rPr>
+      </w:pPr>
+      <w:r>
+        <w:rPr>
+          <w:b/>
+          <w:bCs w:val="0"/>
+        </w:rPr>
+        <w:t>Output</w:t>
+      </w:r>
+    </w:p>
+    <w:p>
+      <w:pPr>
+        <w:pStyle w:val="1"/>
+        <w:jc w:val="left"/>
+        <w:rPr>
+          <w:b/>
+          <w:bCs w:val="0"/>
+          <w:color w:val="C00000"/>
+        </w:rPr>
+      </w:pPr>
+      <w:r>
+        <w:rPr>
+          <w:b/>
+          <w:bCs w:val="0"/>
+          <w:color w:val="C00000"/>
+        </w:rPr>
+        <w:t>Sample Input</w:t>
+      </w:r>
+    </w:p>
+    <w:p>
+      <w:pPr>
+        <w:pStyle w:val="1"/>
+        <w:rPr>
+          <w:b/>
+          <w:bCs w:val="0"/>
+        </w:rPr>
+      </w:pPr>
+      <w:r>
+        <w:rPr>
+          <w:b/>
+          <w:bCs w:val="0"/>
+        </w:rPr>
+        <w:t>3 6 8 5</w:t>
+      </w:r>
+    </w:p>
+    <w:p>
+      <w:pPr>
+        <w:pStyle w:val="1"/>
+        <w:jc w:val="left"/>
+        <w:rPr>
+          <w:b/>
+          <w:bCs w:val="0"/>
+          <w:color w:val="C00000"/>
+        </w:rPr>
+      </w:pPr>
+      <w:r>
+        <w:rPr>
+          <w:b/>
+          <w:bCs w:val="0"/>
+          <w:color w:val="C00000"/>
+        </w:rPr>
+        <w:t>Sample Output</w:t>
+      </w:r>
+    </w:p>
+    <w:p>
+      <w:pPr>
+        <w:pStyle w:val="1"/>
+        <w:rPr>
+          <w:b/>
+          <w:bCs w:val="0"/>
+        </w:rPr>
+      </w:pPr>
       <w:r>
         <w:rPr>
           <w:b/>
@@ -433,26 +394,178 @@
         </w:rPr>
         <w:t>10</w:t>
       </w:r>
-      <w:r>
-        <w:rPr>
-          <w:b/>
-          <w:bCs w:val="0"/>
-        </w:rPr>
-        <w:t>。</w:t>
-      </w:r>
-    </w:p>
-    <w:p>
-      <w:pPr>
-        <w:pStyle w:val="1"/>
-        <w:rPr>
-          <w:b/>
-          <w:bCs w:val="0"/>
-        </w:rPr>
-      </w:pPr>
-    </w:p>
-    <w:p>
-      <w:pPr>
-        <w:pStyle w:val="1"/>
+    </w:p>
+    <w:p>
+      <w:pPr>
+        <w:pStyle w:val="1"/>
+        <w:ind w:firstLineChars="450" w:firstLine="1626"/>
+        <w:jc w:val="left"/>
+        <w:rPr>
+          <w:b/>
+          <w:bCs w:val="0"/>
+          <w:sz w:val="36"/>
+          <w:szCs w:val="36"/>
+        </w:rPr>
+      </w:pPr>
+      <w:r>
+        <w:rPr>
+          <w:rFonts w:hint="eastAsia"/>
+          <w:b/>
+          <w:bCs w:val="0"/>
+          <w:sz w:val="36"/>
+          <w:szCs w:val="36"/>
+        </w:rPr>
+        <w:t>1</w:t>
+      </w:r>
+      <w:r>
+        <w:rPr>
+          <w:b/>
+          <w:bCs w:val="0"/>
+          <w:sz w:val="36"/>
+          <w:szCs w:val="36"/>
+        </w:rPr>
+        <w:t>086: 函数03：Fibonacci数列</w:t>
+      </w:r>
+    </w:p>
+    <w:p>
+      <w:pPr>
+        <w:pStyle w:val="1"/>
+        <w:jc w:val="left"/>
+        <w:rPr>
+          <w:b/>
+          <w:bCs w:val="0"/>
+        </w:rPr>
+      </w:pPr>
+      <w:r>
+        <w:rPr>
+          <w:b/>
+          <w:bCs w:val="0"/>
+        </w:rPr>
+        <w:t>Description</w:t>
+      </w:r>
+    </w:p>
+    <w:p>
+      <w:pPr>
+        <w:pStyle w:val="1"/>
+        <w:jc w:val="left"/>
+        <w:rPr>
+          <w:b/>
+          <w:bCs w:val="0"/>
+        </w:rPr>
+      </w:pPr>
+      <w:r>
+        <w:rPr>
+          <w:rFonts w:hint="eastAsia"/>
+          <w:b/>
+          <w:bCs w:val="0"/>
+        </w:rPr>
+        <w:t xml:space="preserve">输入2 </w:t>
+      </w:r>
+      <w:proofErr w:type="gramStart"/>
+      <w:r>
+        <w:rPr>
+          <w:rFonts w:hint="eastAsia"/>
+          <w:b/>
+          <w:bCs w:val="0"/>
+        </w:rPr>
+        <w:t>个</w:t>
+      </w:r>
+      <w:proofErr w:type="gramEnd"/>
+      <w:r>
+        <w:rPr>
+          <w:rFonts w:hint="eastAsia"/>
+          <w:b/>
+          <w:bCs w:val="0"/>
+        </w:rPr>
+        <w:t>正整数m和n(1&lt;=</w:t>
+      </w:r>
+      <w:proofErr w:type="spellStart"/>
+      <w:r>
+        <w:rPr>
+          <w:rFonts w:hint="eastAsia"/>
+          <w:b/>
+          <w:bCs w:val="0"/>
+        </w:rPr>
+        <w:t>m,n</w:t>
+      </w:r>
+      <w:proofErr w:type="spellEnd"/>
+      <w:r>
+        <w:rPr>
+          <w:rFonts w:hint="eastAsia"/>
+          <w:b/>
+          <w:bCs w:val="0"/>
+        </w:rPr>
+        <w:t>&lt;=10000)，输出m 和n之间所有的Fibonacci数。</w:t>
+      </w:r>
+    </w:p>
+    <w:p>
+      <w:pPr>
+        <w:pStyle w:val="1"/>
+        <w:jc w:val="left"/>
+        <w:rPr>
+          <w:b/>
+          <w:bCs w:val="0"/>
+        </w:rPr>
+      </w:pPr>
+      <w:r>
+        <w:rPr>
+          <w:rFonts w:hint="eastAsia"/>
+          <w:b/>
+          <w:bCs w:val="0"/>
+        </w:rPr>
+        <w:t>要求定义并调用函数fib(n)，它的功能是</w:t>
+      </w:r>
+      <w:proofErr w:type="gramStart"/>
+      <w:r>
+        <w:rPr>
+          <w:rFonts w:hint="eastAsia"/>
+          <w:b/>
+          <w:bCs w:val="0"/>
+        </w:rPr>
+        <w:t>返回第</w:t>
+      </w:r>
+      <w:proofErr w:type="gramEnd"/>
+      <w:r>
+        <w:rPr>
+          <w:rFonts w:hint="eastAsia"/>
+          <w:b/>
+          <w:bCs w:val="0"/>
+        </w:rPr>
+        <w:t>n项Fibonacci数。</w:t>
+      </w:r>
+    </w:p>
+    <w:p>
+      <w:pPr>
+        <w:pStyle w:val="1"/>
+        <w:jc w:val="left"/>
+        <w:rPr>
+          <w:b/>
+          <w:bCs w:val="0"/>
+        </w:rPr>
+      </w:pPr>
+      <w:r>
+        <w:rPr>
+          <w:rFonts w:hint="eastAsia"/>
+          <w:b/>
+          <w:bCs w:val="0"/>
+        </w:rPr>
+        <w:t>说明：Fibonacci 序列为1 1 2 3 5 8 13 21 ......</w:t>
+      </w:r>
+    </w:p>
+    <w:p>
+      <w:pPr>
+        <w:pStyle w:val="1"/>
+        <w:jc w:val="left"/>
+        <w:rPr>
+          <w:b/>
+          <w:bCs w:val="0"/>
+        </w:rPr>
+      </w:pPr>
+    </w:p>
+    <w:p>
+      <w:pPr>
+        <w:pStyle w:val="1"/>
+        <w:jc w:val="left"/>
         <w:rPr>
           <w:b/>
           <w:bCs w:val="0"/>
@@ -469,6 +582,7 @@
     <w:p>
       <w:pPr>
         <w:pStyle w:val="1"/>
+        <w:jc w:val="left"/>
         <w:rPr>
           <w:b/>
           <w:bCs w:val="0"/>
@@ -504,17 +618,18 @@
     <w:p>
       <w:pPr>
         <w:pStyle w:val="1"/>
-        <w:rPr>
-          <w:b/>
-          <w:bCs w:val="0"/>
-        </w:rPr>
-      </w:pPr>
-      <w:r>
-        <w:rPr>
-          <w:b/>
-          <w:bCs w:val="0"/>
-        </w:rPr>
-        <w:t>3 6 8 5</w:t>
+        <w:jc w:val="left"/>
+        <w:rPr>
+          <w:b/>
+          <w:bCs w:val="0"/>
+        </w:rPr>
+      </w:pPr>
+      <w:r>
+        <w:rPr>
+          <w:b/>
+          <w:bCs w:val="0"/>
+        </w:rPr>
+        <w:t>5 21</w:t>
       </w:r>
     </w:p>
     <w:p>
@@ -534,483 +649,6 @@
           <w:color w:val="C00000"/>
         </w:rPr>
         <w:t>Sample Output</w:t>
-      </w:r>
-    </w:p>
-    <w:p>
-      <w:pPr>
-        <w:pStyle w:val="1"/>
-        <w:rPr>
-          <w:b/>
-          <w:bCs w:val="0"/>
-        </w:rPr>
-      </w:pPr>
-      <w:r>
-        <w:rPr>
-          <w:b/>
-          <w:bCs w:val="0"/>
-        </w:rPr>
-        <w:t>10</w:t>
-      </w:r>
-    </w:p>
-    <w:p>
-      <w:pPr>
-        <w:pStyle w:val="1"/>
-        <w:ind w:firstLineChars="450" w:firstLine="1626"/>
-        <w:jc w:val="left"/>
-        <w:rPr>
-          <w:b/>
-          <w:bCs w:val="0"/>
-          <w:sz w:val="36"/>
-          <w:szCs w:val="36"/>
-        </w:rPr>
-      </w:pPr>
-      <w:r>
-        <w:rPr>
-          <w:rFonts w:hint="eastAsia"/>
-          <w:b/>
-          <w:bCs w:val="0"/>
-          <w:sz w:val="36"/>
-          <w:szCs w:val="36"/>
-        </w:rPr>
-        <w:t>1</w:t>
-      </w:r>
-      <w:r>
-        <w:rPr>
-          <w:b/>
-          <w:bCs w:val="0"/>
-          <w:sz w:val="36"/>
-          <w:szCs w:val="36"/>
-        </w:rPr>
-        <w:t xml:space="preserve">086: </w:t>
-      </w:r>
-      <w:r>
-        <w:rPr>
-          <w:b/>
-          <w:bCs w:val="0"/>
-          <w:sz w:val="36"/>
-          <w:szCs w:val="36"/>
-        </w:rPr>
-        <w:t>函数</w:t>
-      </w:r>
-      <w:r>
-        <w:rPr>
-          <w:b/>
-          <w:bCs w:val="0"/>
-          <w:sz w:val="36"/>
-          <w:szCs w:val="36"/>
-        </w:rPr>
-        <w:t>03</w:t>
-      </w:r>
-      <w:r>
-        <w:rPr>
-          <w:b/>
-          <w:bCs w:val="0"/>
-          <w:sz w:val="36"/>
-          <w:szCs w:val="36"/>
-        </w:rPr>
-        <w:t>：</w:t>
-      </w:r>
-      <w:r>
-        <w:rPr>
-          <w:b/>
-          <w:bCs w:val="0"/>
-          <w:sz w:val="36"/>
-          <w:szCs w:val="36"/>
-        </w:rPr>
-        <w:t>Fibonacci</w:t>
-      </w:r>
-      <w:r>
-        <w:rPr>
-          <w:b/>
-          <w:bCs w:val="0"/>
-          <w:sz w:val="36"/>
-          <w:szCs w:val="36"/>
-        </w:rPr>
-        <w:t>数列</w:t>
-      </w:r>
-    </w:p>
-    <w:p>
-      <w:pPr>
-        <w:pStyle w:val="1"/>
-        <w:jc w:val="left"/>
-        <w:rPr>
-          <w:b/>
-          <w:bCs w:val="0"/>
-        </w:rPr>
-      </w:pPr>
-      <w:r>
-        <w:rPr>
-          <w:b/>
-          <w:bCs w:val="0"/>
-        </w:rPr>
-        <w:t>Description</w:t>
-      </w:r>
-    </w:p>
-    <w:p>
-      <w:pPr>
-        <w:pStyle w:val="1"/>
-        <w:jc w:val="left"/>
-        <w:rPr>
-          <w:b/>
-          <w:bCs w:val="0"/>
-        </w:rPr>
-      </w:pPr>
-      <w:r>
-        <w:rPr>
-          <w:rFonts w:hint="eastAsia"/>
-          <w:b/>
-          <w:bCs w:val="0"/>
-        </w:rPr>
-        <w:t>输入</w:t>
-      </w:r>
-      <w:r>
-        <w:rPr>
-          <w:rFonts w:hint="eastAsia"/>
-          <w:b/>
-          <w:bCs w:val="0"/>
-        </w:rPr>
-        <w:t xml:space="preserve">2 </w:t>
-      </w:r>
-      <w:proofErr w:type="gramStart"/>
-      <w:r>
-        <w:rPr>
-          <w:rFonts w:hint="eastAsia"/>
-          <w:b/>
-          <w:bCs w:val="0"/>
-        </w:rPr>
-        <w:t>个</w:t>
-      </w:r>
-      <w:proofErr w:type="gramEnd"/>
-      <w:r>
-        <w:rPr>
-          <w:rFonts w:hint="eastAsia"/>
-          <w:b/>
-          <w:bCs w:val="0"/>
-        </w:rPr>
-        <w:t>正整数</w:t>
-      </w:r>
-      <w:r>
-        <w:rPr>
-          <w:rFonts w:hint="eastAsia"/>
-          <w:b/>
-          <w:bCs w:val="0"/>
-        </w:rPr>
-        <w:t>m</w:t>
-      </w:r>
-      <w:r>
-        <w:rPr>
-          <w:rFonts w:hint="eastAsia"/>
-          <w:b/>
-          <w:bCs w:val="0"/>
-        </w:rPr>
-        <w:t>和</w:t>
-      </w:r>
-      <w:r>
-        <w:rPr>
-          <w:rFonts w:hint="eastAsia"/>
-          <w:b/>
-          <w:bCs w:val="0"/>
-        </w:rPr>
-        <w:t>n(1&lt;=</w:t>
-      </w:r>
-      <w:proofErr w:type="spellStart"/>
-      <w:r>
-        <w:rPr>
-          <w:rFonts w:hint="eastAsia"/>
-          <w:b/>
-          <w:bCs w:val="0"/>
-        </w:rPr>
-        <w:t>m,n</w:t>
-      </w:r>
-      <w:proofErr w:type="spellEnd"/>
-      <w:r>
-        <w:rPr>
-          <w:rFonts w:hint="eastAsia"/>
-          <w:b/>
-          <w:bCs w:val="0"/>
-        </w:rPr>
-        <w:t>&lt;=10000)</w:t>
-      </w:r>
-      <w:r>
-        <w:rPr>
-          <w:rFonts w:hint="eastAsia"/>
-          <w:b/>
-          <w:bCs w:val="0"/>
-        </w:rPr>
-        <w:t>，输出</w:t>
-      </w:r>
-      <w:r>
-        <w:rPr>
-          <w:rFonts w:hint="eastAsia"/>
-          <w:b/>
-          <w:bCs w:val="0"/>
-        </w:rPr>
-        <w:t xml:space="preserve">m </w:t>
-      </w:r>
-      <w:r>
-        <w:rPr>
-          <w:rFonts w:hint="eastAsia"/>
-          <w:b/>
-          <w:bCs w:val="0"/>
-        </w:rPr>
-        <w:t>和</w:t>
-      </w:r>
-      <w:r>
-        <w:rPr>
-          <w:rFonts w:hint="eastAsia"/>
-          <w:b/>
-          <w:bCs w:val="0"/>
-        </w:rPr>
-        <w:t>n</w:t>
-      </w:r>
-      <w:r>
-        <w:rPr>
-          <w:rFonts w:hint="eastAsia"/>
-          <w:b/>
-          <w:bCs w:val="0"/>
-        </w:rPr>
-        <w:t>之间所有的</w:t>
-      </w:r>
-      <w:r>
-        <w:rPr>
-          <w:rFonts w:hint="eastAsia"/>
-          <w:b/>
-          <w:bCs w:val="0"/>
-        </w:rPr>
-        <w:t>Fibonacci</w:t>
-      </w:r>
-      <w:r>
-        <w:rPr>
-          <w:rFonts w:hint="eastAsia"/>
-          <w:b/>
-          <w:bCs w:val="0"/>
-        </w:rPr>
-        <w:t>数。</w:t>
-      </w:r>
-    </w:p>
-    <w:p>
-      <w:pPr>
-        <w:pStyle w:val="1"/>
-        <w:jc w:val="left"/>
-        <w:rPr>
-          <w:b/>
-          <w:bCs w:val="0"/>
-        </w:rPr>
-      </w:pPr>
-      <w:r>
-        <w:rPr>
-          <w:rFonts w:hint="eastAsia"/>
-          <w:b/>
-          <w:bCs w:val="0"/>
-        </w:rPr>
-        <w:t>要求定义并调用函数</w:t>
-      </w:r>
-      <w:r>
-        <w:rPr>
-          <w:rFonts w:hint="eastAsia"/>
-          <w:b/>
-          <w:bCs w:val="0"/>
-        </w:rPr>
-        <w:t>fib(n)</w:t>
-      </w:r>
-      <w:r>
-        <w:rPr>
-          <w:rFonts w:hint="eastAsia"/>
-          <w:b/>
-          <w:bCs w:val="0"/>
-        </w:rPr>
-        <w:t>，它的功能是</w:t>
-      </w:r>
-      <w:proofErr w:type="gramStart"/>
-      <w:r>
-        <w:rPr>
-          <w:rFonts w:hint="eastAsia"/>
-          <w:b/>
-          <w:bCs w:val="0"/>
-        </w:rPr>
-        <w:t>返回第</w:t>
-      </w:r>
-      <w:proofErr w:type="gramEnd"/>
-      <w:r>
-        <w:rPr>
-          <w:rFonts w:hint="eastAsia"/>
-          <w:b/>
-          <w:bCs w:val="0"/>
-        </w:rPr>
-        <w:t>n</w:t>
-      </w:r>
-      <w:r>
-        <w:rPr>
-          <w:rFonts w:hint="eastAsia"/>
-          <w:b/>
-          <w:bCs w:val="0"/>
-        </w:rPr>
-        <w:t>项</w:t>
-      </w:r>
-      <w:r>
-        <w:rPr>
-          <w:rFonts w:hint="eastAsia"/>
-          <w:b/>
-          <w:bCs w:val="0"/>
-        </w:rPr>
-        <w:t>Fibonacci</w:t>
-      </w:r>
-      <w:r>
-        <w:rPr>
-          <w:rFonts w:hint="eastAsia"/>
-          <w:b/>
-          <w:bCs w:val="0"/>
-        </w:rPr>
-        <w:t>数。</w:t>
-      </w:r>
-    </w:p>
-    <w:p>
-      <w:pPr>
-        <w:pStyle w:val="1"/>
-        <w:jc w:val="left"/>
-        <w:rPr>
-          <w:b/>
-          <w:bCs w:val="0"/>
-        </w:rPr>
-      </w:pPr>
-      <w:r>
-        <w:rPr>
-          <w:rFonts w:hint="eastAsia"/>
-          <w:b/>
-          <w:bCs w:val="0"/>
-        </w:rPr>
-        <w:t>说明：</w:t>
-      </w:r>
-      <w:r>
-        <w:rPr>
-          <w:rFonts w:hint="eastAsia"/>
-          <w:b/>
-          <w:bCs w:val="0"/>
-        </w:rPr>
-        <w:t xml:space="preserve">Fibonacci </w:t>
-      </w:r>
-      <w:r>
-        <w:rPr>
-          <w:rFonts w:hint="eastAsia"/>
-          <w:b/>
-          <w:bCs w:val="0"/>
-        </w:rPr>
-        <w:t>序列为</w:t>
-      </w:r>
-      <w:r>
-        <w:rPr>
-          <w:rFonts w:hint="eastAsia"/>
-          <w:b/>
-          <w:bCs w:val="0"/>
-        </w:rPr>
-        <w:t>1 1 2 3 5 8 13 21 ......</w:t>
-      </w:r>
-    </w:p>
-    <w:p>
-      <w:pPr>
-        <w:pStyle w:val="1"/>
-        <w:jc w:val="left"/>
-        <w:rPr>
-          <w:b/>
-          <w:bCs w:val="0"/>
-        </w:rPr>
-      </w:pPr>
-    </w:p>
-    <w:p>
-      <w:pPr>
-        <w:pStyle w:val="1"/>
-        <w:jc w:val="left"/>
-        <w:rPr>
-          <w:b/>
-          <w:bCs w:val="0"/>
-        </w:rPr>
-      </w:pPr>
-      <w:r>
-        <w:rPr>
-          <w:b/>
-          <w:bCs w:val="0"/>
-        </w:rPr>
-        <w:t>Input</w:t>
-      </w:r>
-    </w:p>
-    <w:p>
-      <w:pPr>
-        <w:pStyle w:val="1"/>
-        <w:jc w:val="left"/>
-        <w:rPr>
-          <w:b/>
-          <w:bCs w:val="0"/>
-        </w:rPr>
-      </w:pPr>
-      <w:r>
-        <w:rPr>
-          <w:b/>
-          <w:bCs w:val="0"/>
-        </w:rPr>
-        <w:t>Output</w:t>
-      </w:r>
-    </w:p>
-    <w:p>
-      <w:pPr>
-        <w:pStyle w:val="1"/>
-        <w:jc w:val="left"/>
-        <w:rPr>
-          <w:b/>
-          <w:bCs w:val="0"/>
-          <w:color w:val="C00000"/>
-        </w:rPr>
-      </w:pPr>
-      <w:r>
-        <w:rPr>
-          <w:b/>
-          <w:bCs w:val="0"/>
-          <w:color w:val="C00000"/>
-        </w:rPr>
-        <w:t>Sample Input</w:t>
-      </w:r>
-    </w:p>
-    <w:p>
-      <w:pPr>
-        <w:pStyle w:val="1"/>
-        <w:jc w:val="left"/>
-        <w:rPr>
-          <w:b/>
-          <w:bCs w:val="0"/>
-        </w:rPr>
-      </w:pPr>
-      <w:r>
-        <w:rPr>
-          <w:b/>
-          <w:bCs w:val="0"/>
-        </w:rPr>
-        <w:t>5 21</w:t>
-      </w:r>
-    </w:p>
-    <w:p>
-      <w:pPr>
-        <w:pStyle w:val="1"/>
-        <w:jc w:val="left"/>
-        <w:rPr>
-          <w:b/>
-          <w:bCs w:val="0"/>
-          <w:color w:val="C00000"/>
-        </w:rPr>
-      </w:pPr>
-      <w:r>
-        <w:rPr>
-          <w:b/>
-          <w:bCs w:val="0"/>
-          <w:color w:val="C00000"/>
-        </w:rPr>
-        <w:t xml:space="preserve">Sample </w:t>
-      </w:r>
-      <w:r>
-        <w:rPr>
-          <w:b/>
-          <w:bCs w:val="0"/>
-          <w:color w:val="C00000"/>
-        </w:rPr>
-        <w:t>Output</w:t>
       </w:r>
     </w:p>
     <w:p>
@@ -1060,34 +698,7 @@
           <w:sz w:val="36"/>
           <w:szCs w:val="36"/>
         </w:rPr>
-        <w:t xml:space="preserve">1087: </w:t>
-      </w:r>
-      <w:r>
-        <w:rPr>
-          <w:b/>
-          <w:bCs w:val="0"/>
-          <w:sz w:val="36"/>
-          <w:szCs w:val="36"/>
-        </w:rPr>
-        <w:t>函数</w:t>
-      </w:r>
-      <w:r>
-        <w:rPr>
-          <w:b/>
-          <w:bCs w:val="0"/>
-          <w:sz w:val="36"/>
-          <w:szCs w:val="36"/>
-        </w:rPr>
-        <w:t>04</w:t>
-      </w:r>
-      <w:r>
-        <w:rPr>
-          <w:b/>
-          <w:bCs w:val="0"/>
-          <w:sz w:val="36"/>
-          <w:szCs w:val="36"/>
-        </w:rPr>
-        <w:t>：最大值</w:t>
+        <w:t>1087: 函数04：最大值</w:t>
       </w:r>
     </w:p>
     <w:p>
@@ -1123,351 +734,7 @@
           <w:b/>
           <w:bCs w:val="0"/>
         </w:rPr>
-        <w:t>从键盘输入</w:t>
-      </w:r>
-      <w:r>
-        <w:rPr>
-          <w:rFonts w:hint="eastAsia"/>
-          <w:b/>
-          <w:bCs w:val="0"/>
-        </w:rPr>
-        <w:t>n</w:t>
-      </w:r>
-      <w:r>
-        <w:rPr>
-          <w:rFonts w:hint="eastAsia"/>
-          <w:b/>
-          <w:bCs w:val="0"/>
-        </w:rPr>
-        <w:t>对整数，求这些对整数间所有奇数之和的最大值。要求计算一对整数</w:t>
-      </w:r>
-      <w:r>
-        <w:rPr>
-          <w:rFonts w:hint="eastAsia"/>
-          <w:b/>
-          <w:bCs w:val="0"/>
-        </w:rPr>
-        <w:t>min</w:t>
-      </w:r>
-      <w:r>
-        <w:rPr>
-          <w:rFonts w:hint="eastAsia"/>
-          <w:b/>
-          <w:bCs w:val="0"/>
-        </w:rPr>
-        <w:t>、</w:t>
-      </w:r>
-      <w:r>
-        <w:rPr>
-          <w:rFonts w:hint="eastAsia"/>
-          <w:b/>
-          <w:bCs w:val="0"/>
-        </w:rPr>
-        <w:t>max</w:t>
-      </w:r>
-      <w:r>
-        <w:rPr>
-          <w:rFonts w:hint="eastAsia"/>
-          <w:b/>
-          <w:bCs w:val="0"/>
-        </w:rPr>
-        <w:t>（含</w:t>
-      </w:r>
-      <w:r>
-        <w:rPr>
-          <w:rFonts w:hint="eastAsia"/>
-          <w:b/>
-          <w:bCs w:val="0"/>
-        </w:rPr>
-        <w:t>min</w:t>
-      </w:r>
-      <w:r>
-        <w:rPr>
-          <w:rFonts w:hint="eastAsia"/>
-          <w:b/>
-          <w:bCs w:val="0"/>
-        </w:rPr>
-        <w:t>和</w:t>
-      </w:r>
-      <w:r>
-        <w:rPr>
-          <w:rFonts w:hint="eastAsia"/>
-          <w:b/>
-          <w:bCs w:val="0"/>
-        </w:rPr>
-        <w:t>max</w:t>
-      </w:r>
-      <w:r>
-        <w:rPr>
-          <w:rFonts w:hint="eastAsia"/>
-          <w:b/>
-          <w:bCs w:val="0"/>
-        </w:rPr>
-        <w:t>）之间所有奇数的和用函数实现，若</w:t>
-      </w:r>
-      <w:r>
-        <w:rPr>
-          <w:rFonts w:hint="eastAsia"/>
-          <w:b/>
-          <w:bCs w:val="0"/>
-        </w:rPr>
-        <w:t>min&gt;max</w:t>
-      </w:r>
-      <w:r>
-        <w:rPr>
-          <w:rFonts w:hint="eastAsia"/>
-          <w:b/>
-          <w:bCs w:val="0"/>
-        </w:rPr>
-        <w:t>，函数返回值为</w:t>
-      </w:r>
-      <w:r>
-        <w:rPr>
-          <w:rFonts w:hint="eastAsia"/>
-          <w:b/>
-          <w:bCs w:val="0"/>
-        </w:rPr>
-        <w:t>0</w:t>
-      </w:r>
-      <w:r>
-        <w:rPr>
-          <w:rFonts w:hint="eastAsia"/>
-          <w:b/>
-          <w:bCs w:val="0"/>
-        </w:rPr>
-        <w:t>。输入格式：第一个整数为</w:t>
-      </w:r>
-      <w:r>
-        <w:rPr>
-          <w:rFonts w:hint="eastAsia"/>
-          <w:b/>
-          <w:bCs w:val="0"/>
-        </w:rPr>
-        <w:t>n</w:t>
-      </w:r>
-      <w:r>
-        <w:rPr>
-          <w:rFonts w:hint="eastAsia"/>
-          <w:b/>
-          <w:bCs w:val="0"/>
-        </w:rPr>
-        <w:t>，后续为</w:t>
-      </w:r>
-      <w:r>
-        <w:rPr>
-          <w:rFonts w:hint="eastAsia"/>
-          <w:b/>
-          <w:bCs w:val="0"/>
-        </w:rPr>
-        <w:t>n</w:t>
-      </w:r>
-      <w:r>
-        <w:rPr>
-          <w:rFonts w:hint="eastAsia"/>
-          <w:b/>
-          <w:bCs w:val="0"/>
-        </w:rPr>
-        <w:t>对整数。例如：输入数据为</w:t>
-      </w:r>
-      <w:r>
-        <w:rPr>
-          <w:rFonts w:hint="eastAsia"/>
-          <w:b/>
-          <w:bCs w:val="0"/>
-        </w:rPr>
-        <w:t xml:space="preserve"> 3 10 20 17 31 40 45</w:t>
-      </w:r>
-      <w:r>
-        <w:rPr>
-          <w:rFonts w:hint="eastAsia"/>
-          <w:b/>
-          <w:bCs w:val="0"/>
-        </w:rPr>
-        <w:t>，表示输入</w:t>
-      </w:r>
-      <w:r>
-        <w:rPr>
-          <w:rFonts w:hint="eastAsia"/>
-          <w:b/>
-          <w:bCs w:val="0"/>
-        </w:rPr>
-        <w:t>3</w:t>
-      </w:r>
-      <w:r>
-        <w:rPr>
-          <w:rFonts w:hint="eastAsia"/>
-          <w:b/>
-          <w:bCs w:val="0"/>
-        </w:rPr>
-        <w:t>对整数，因为</w:t>
-      </w:r>
-      <w:r>
-        <w:rPr>
-          <w:rFonts w:hint="eastAsia"/>
-          <w:b/>
-          <w:bCs w:val="0"/>
-        </w:rPr>
-        <w:t>10~20</w:t>
-      </w:r>
-      <w:r>
-        <w:rPr>
-          <w:rFonts w:hint="eastAsia"/>
-          <w:b/>
-          <w:bCs w:val="0"/>
-        </w:rPr>
-        <w:t>间的奇数依次为</w:t>
-      </w:r>
-      <w:r>
-        <w:rPr>
-          <w:rFonts w:hint="eastAsia"/>
-          <w:b/>
-          <w:bCs w:val="0"/>
-        </w:rPr>
-        <w:t>11,13,15,17,19</w:t>
-      </w:r>
-      <w:r>
-        <w:rPr>
-          <w:rFonts w:hint="eastAsia"/>
-          <w:b/>
-          <w:bCs w:val="0"/>
-        </w:rPr>
-        <w:t>，奇数之和为</w:t>
-      </w:r>
-      <w:r>
-        <w:rPr>
-          <w:rFonts w:hint="eastAsia"/>
-          <w:b/>
-          <w:bCs w:val="0"/>
-        </w:rPr>
-        <w:t>75,17~31</w:t>
-      </w:r>
-      <w:r>
-        <w:rPr>
-          <w:rFonts w:hint="eastAsia"/>
-          <w:b/>
-          <w:bCs w:val="0"/>
-        </w:rPr>
-        <w:t>间的奇数依次为</w:t>
-      </w:r>
-      <w:r>
-        <w:rPr>
-          <w:rFonts w:hint="eastAsia"/>
-          <w:b/>
-          <w:bCs w:val="0"/>
-        </w:rPr>
-        <w:t>17,19,21,23,25,27,29,31</w:t>
-      </w:r>
-      <w:r>
-        <w:rPr>
-          <w:rFonts w:hint="eastAsia"/>
-          <w:b/>
-          <w:bCs w:val="0"/>
-        </w:rPr>
-        <w:t>，</w:t>
-      </w:r>
-      <w:r>
-        <w:rPr>
-          <w:rFonts w:hint="eastAsia"/>
-          <w:b/>
-          <w:bCs w:val="0"/>
-        </w:rPr>
-        <w:t>奇数之和为</w:t>
-      </w:r>
-      <w:r>
-        <w:rPr>
-          <w:rFonts w:hint="eastAsia"/>
-          <w:b/>
-          <w:bCs w:val="0"/>
-        </w:rPr>
-        <w:t>192</w:t>
-      </w:r>
-      <w:r>
-        <w:rPr>
-          <w:rFonts w:hint="eastAsia"/>
-          <w:b/>
-          <w:bCs w:val="0"/>
-        </w:rPr>
-        <w:t>，而</w:t>
-      </w:r>
-      <w:r>
-        <w:rPr>
-          <w:rFonts w:hint="eastAsia"/>
-          <w:b/>
-          <w:bCs w:val="0"/>
-        </w:rPr>
-        <w:t>40~45</w:t>
-      </w:r>
-      <w:r>
-        <w:rPr>
-          <w:rFonts w:hint="eastAsia"/>
-          <w:b/>
-          <w:bCs w:val="0"/>
-        </w:rPr>
-        <w:t>间的奇数依次为</w:t>
-      </w:r>
-      <w:r>
-        <w:rPr>
-          <w:rFonts w:hint="eastAsia"/>
-          <w:b/>
-          <w:bCs w:val="0"/>
-        </w:rPr>
-        <w:t>41,43,45</w:t>
-      </w:r>
-      <w:r>
-        <w:rPr>
-          <w:rFonts w:hint="eastAsia"/>
-          <w:b/>
-          <w:bCs w:val="0"/>
-        </w:rPr>
-        <w:t>，奇数之和为</w:t>
-      </w:r>
-      <w:r>
-        <w:rPr>
-          <w:rFonts w:hint="eastAsia"/>
-          <w:b/>
-          <w:bCs w:val="0"/>
-        </w:rPr>
-        <w:t>129</w:t>
-      </w:r>
-      <w:r>
-        <w:rPr>
-          <w:rFonts w:hint="eastAsia"/>
-          <w:b/>
-          <w:bCs w:val="0"/>
-        </w:rPr>
-        <w:t>，因此最大值为</w:t>
-      </w:r>
-      <w:r>
-        <w:rPr>
-          <w:rFonts w:hint="eastAsia"/>
-          <w:b/>
-          <w:bCs w:val="0"/>
-        </w:rPr>
-        <w:t>192</w:t>
-      </w:r>
-      <w:r>
-        <w:rPr>
-          <w:rFonts w:hint="eastAsia"/>
-          <w:b/>
-          <w:bCs w:val="0"/>
-        </w:rPr>
-        <w:t>，输出结果为</w:t>
-      </w:r>
-      <w:r>
-        <w:rPr>
-          <w:rFonts w:hint="eastAsia"/>
-          <w:b/>
-          <w:bCs w:val="0"/>
-        </w:rPr>
-        <w:t>192</w:t>
-      </w:r>
-      <w:r>
-        <w:rPr>
-          <w:rFonts w:hint="eastAsia"/>
-          <w:b/>
-          <w:bCs w:val="0"/>
-        </w:rPr>
-        <w:t>。</w:t>
+        <w:t>从键盘输入n对整数，求这些对整数间所有奇数之和的最大值。要求计算一对整数min、max（含min和max）之间所有奇数的和用函数实现，若min&gt;max，函数返回值为0。输入格式：第一个整数为n，后续为n对整数。例如：输入数据为 3 10 20 17 31 40 45，表示输入3对整数，因为10~20间的奇数依次为11,13,15,17,19，奇数之和为75,17~31间的奇数依次为17,19,21,23,25,27,29,31，奇数之和为192，而40~45间的奇数依次为41,43,45，奇数之和为129，因此最大值为192，输出结果为192。</w:t>
       </w:r>
     </w:p>
     <w:p>
@@ -1616,34 +883,7 @@
           <w:sz w:val="36"/>
           <w:szCs w:val="36"/>
         </w:rPr>
-        <w:t xml:space="preserve">1088: </w:t>
-      </w:r>
-      <w:r>
-        <w:rPr>
-          <w:b/>
-          <w:bCs w:val="0"/>
-          <w:sz w:val="36"/>
-          <w:szCs w:val="36"/>
-        </w:rPr>
-        <w:t>函数</w:t>
-      </w:r>
-      <w:r>
-        <w:rPr>
-          <w:b/>
-          <w:bCs w:val="0"/>
-          <w:sz w:val="36"/>
-          <w:szCs w:val="36"/>
-        </w:rPr>
-        <w:t>05</w:t>
-      </w:r>
-      <w:r>
-        <w:rPr>
-          <w:b/>
-          <w:bCs w:val="0"/>
-          <w:sz w:val="36"/>
-          <w:szCs w:val="36"/>
-        </w:rPr>
-        <w:t>：阶乘</w:t>
+        <w:t>1088: 函数05：阶乘</w:t>
       </w:r>
     </w:p>
     <w:p>
@@ -1704,111 +944,7 @@
           <w:b/>
           <w:bCs w:val="0"/>
         </w:rPr>
-        <w:t>，该函数计算</w:t>
-      </w:r>
-      <w:r>
-        <w:rPr>
-          <w:rFonts w:hint="eastAsia"/>
-          <w:b/>
-          <w:bCs w:val="0"/>
-        </w:rPr>
-        <w:t>n</w:t>
-      </w:r>
-      <w:r>
-        <w:rPr>
-          <w:rFonts w:hint="eastAsia"/>
-          <w:b/>
-          <w:bCs w:val="0"/>
-        </w:rPr>
-        <w:t>的阶乘，如</w:t>
-      </w:r>
-      <w:r>
-        <w:rPr>
-          <w:rFonts w:hint="eastAsia"/>
-          <w:b/>
-          <w:bCs w:val="0"/>
-        </w:rPr>
-        <w:t>5</w:t>
-      </w:r>
-      <w:r>
-        <w:rPr>
-          <w:rFonts w:hint="eastAsia"/>
-          <w:b/>
-          <w:bCs w:val="0"/>
-        </w:rPr>
-        <w:t>的阶乘为</w:t>
-      </w:r>
-      <w:r>
-        <w:rPr>
-          <w:rFonts w:hint="eastAsia"/>
-          <w:b/>
-          <w:bCs w:val="0"/>
-        </w:rPr>
-        <w:t>5x4x3x2x1</w:t>
-      </w:r>
-      <w:r>
-        <w:rPr>
-          <w:rFonts w:hint="eastAsia"/>
-          <w:b/>
-          <w:bCs w:val="0"/>
-        </w:rPr>
-        <w:t>，</w:t>
-      </w:r>
-      <w:r>
-        <w:rPr>
-          <w:rFonts w:hint="eastAsia"/>
-          <w:b/>
-          <w:bCs w:val="0"/>
-        </w:rPr>
-        <w:t>0</w:t>
-      </w:r>
-      <w:r>
-        <w:rPr>
-          <w:rFonts w:hint="eastAsia"/>
-          <w:b/>
-          <w:bCs w:val="0"/>
-        </w:rPr>
-        <w:t>的阶乘为</w:t>
-      </w:r>
-      <w:r>
-        <w:rPr>
-          <w:rFonts w:hint="eastAsia"/>
-          <w:b/>
-          <w:bCs w:val="0"/>
-        </w:rPr>
-        <w:t>1</w:t>
-      </w:r>
-      <w:r>
-        <w:rPr>
-          <w:rFonts w:hint="eastAsia"/>
-          <w:b/>
-          <w:bCs w:val="0"/>
-        </w:rPr>
-        <w:t>。</w:t>
-      </w:r>
-      <w:r>
-        <w:rPr>
-          <w:rFonts w:hint="eastAsia"/>
-          <w:b/>
-          <w:bCs w:val="0"/>
-        </w:rPr>
-        <w:t>main</w:t>
-      </w:r>
-      <w:r>
-        <w:rPr>
-          <w:rFonts w:hint="eastAsia"/>
-          <w:b/>
-          <w:bCs w:val="0"/>
-        </w:rPr>
-        <w:t>函数中输入</w:t>
-      </w:r>
-      <w:r>
-        <w:rPr>
-          <w:rFonts w:hint="eastAsia"/>
-          <w:b/>
-          <w:bCs w:val="0"/>
-        </w:rPr>
-        <w:t>n</w:t>
+        <w:t>，该函数计算n的阶乘，如5的阶乘为5x4x3x2x1，0的阶乘为1。main函数中输入n</w:t>
       </w:r>
       <w:proofErr w:type="gramStart"/>
       <w:r>
@@ -1861,31 +997,7 @@
           <w:b/>
           <w:bCs w:val="0"/>
         </w:rPr>
-        <w:t>第一个整数位个数</w:t>
-      </w:r>
-      <w:r>
-        <w:rPr>
-          <w:rFonts w:hint="eastAsia"/>
-          <w:b/>
-          <w:bCs w:val="0"/>
-        </w:rPr>
-        <w:t>n</w:t>
-      </w:r>
-      <w:r>
-        <w:rPr>
-          <w:rFonts w:hint="eastAsia"/>
-          <w:b/>
-          <w:bCs w:val="0"/>
-        </w:rPr>
-        <w:t>，后续为</w:t>
-      </w:r>
-      <w:r>
-        <w:rPr>
-          <w:rFonts w:hint="eastAsia"/>
-          <w:b/>
-          <w:bCs w:val="0"/>
-        </w:rPr>
-        <w:t>n</w:t>
+        <w:t>第一个整数位个数n，后续为n</w:t>
       </w:r>
       <w:proofErr w:type="gramStart"/>
       <w:r>
@@ -2012,7 +1124,6 @@
         <w:jc w:val="center"/>
         <w:outlineLvl w:val="1"/>
         <w:rPr>
-          <w:rFonts w:hint="eastAsia"/>
           <w:b/>
           <w:bCs w:val="0"/>
           <w:color w:val="FF0000"/>
@@ -2027,34 +1138,7 @@
           <w:sz w:val="36"/>
           <w:szCs w:val="36"/>
         </w:rPr>
-        <w:t xml:space="preserve">1089: </w:t>
-      </w:r>
-      <w:r>
-        <w:rPr>
-          <w:b/>
-          <w:bCs w:val="0"/>
-          <w:sz w:val="36"/>
-          <w:szCs w:val="36"/>
-        </w:rPr>
-        <w:t>函数</w:t>
-      </w:r>
-      <w:r>
-        <w:rPr>
-          <w:b/>
-          <w:bCs w:val="0"/>
-          <w:sz w:val="36"/>
-          <w:szCs w:val="36"/>
-        </w:rPr>
-        <w:t>06</w:t>
-      </w:r>
-      <w:r>
-        <w:rPr>
-          <w:b/>
-          <w:bCs w:val="0"/>
-          <w:sz w:val="36"/>
-          <w:szCs w:val="36"/>
-        </w:rPr>
-        <w:t>：小牛问题</w:t>
+        <w:t>1089: 函数06：小牛问题</w:t>
       </w:r>
       <w:r>
         <w:rPr>
@@ -2108,23 +1192,7 @@
           <w:b/>
           <w:bCs w:val="0"/>
         </w:rPr>
-        <w:t>编程求解问题。若一头小母牛，从出生起第四个年头开始每年生一头母牛，按此规律，第</w:t>
-      </w:r>
-      <w:r>
-        <w:rPr>
-          <w:rFonts w:hint="eastAsia"/>
-          <w:b/>
-          <w:bCs w:val="0"/>
-        </w:rPr>
-        <w:t>n</w:t>
-      </w:r>
-      <w:r>
-        <w:rPr>
-          <w:rFonts w:hint="eastAsia"/>
-          <w:b/>
-          <w:bCs w:val="0"/>
-        </w:rPr>
-        <w:t>年时有多少头母牛。（用递归函数方法求解）</w:t>
+        <w:t>编程求解问题。若一头小母牛，从出生起第四个年头开始每年生一头母牛，按此规律，第n年时有多少头母牛。（用递归函数方法求解）</w:t>
       </w:r>
     </w:p>
     <w:p>
@@ -2264,34 +1332,7 @@
           <w:sz w:val="36"/>
           <w:szCs w:val="36"/>
         </w:rPr>
-        <w:t xml:space="preserve">1090: </w:t>
-      </w:r>
-      <w:r>
-        <w:rPr>
-          <w:b/>
-          <w:bCs w:val="0"/>
-          <w:sz w:val="36"/>
-          <w:szCs w:val="36"/>
-        </w:rPr>
-        <w:t>函数</w:t>
-      </w:r>
-      <w:r>
-        <w:rPr>
-          <w:b/>
-          <w:bCs w:val="0"/>
-          <w:sz w:val="36"/>
-          <w:szCs w:val="36"/>
-        </w:rPr>
-        <w:t>07</w:t>
-      </w:r>
-      <w:r>
-        <w:rPr>
-          <w:b/>
-          <w:bCs w:val="0"/>
-          <w:sz w:val="36"/>
-          <w:szCs w:val="36"/>
-        </w:rPr>
-        <w:t>：最大公约数</w:t>
+        <w:t>1090: 函数07：最大公约数</w:t>
       </w:r>
     </w:p>
     <w:p>
@@ -2326,35 +1367,7 @@
           <w:rFonts w:hint="eastAsia"/>
           <w:b/>
         </w:rPr>
-        <w:t>输入</w:t>
-      </w:r>
-      <w:r>
-        <w:rPr>
-          <w:rFonts w:hint="eastAsia"/>
-          <w:b/>
-        </w:rPr>
-        <w:t>n</w:t>
-      </w:r>
-      <w:r>
-        <w:rPr>
-          <w:rFonts w:hint="eastAsia"/>
-          <w:b/>
-        </w:rPr>
-        <w:t>对整数，计算这</w:t>
-      </w:r>
-      <w:r>
-        <w:rPr>
-          <w:rFonts w:hint="eastAsia"/>
-          <w:b/>
-        </w:rPr>
-        <w:t>n</w:t>
-      </w:r>
-      <w:r>
-        <w:rPr>
-          <w:rFonts w:hint="eastAsia"/>
-          <w:b/>
-        </w:rPr>
-        <w:t>对整数最大公约数之</w:t>
+        <w:t>输入n对整数，计算这n对整数最大公约数之</w:t>
       </w:r>
       <w:proofErr w:type="gramStart"/>
       <w:r>
@@ -2384,42 +1397,7 @@
           <w:rFonts w:hint="eastAsia"/>
           <w:b/>
         </w:rPr>
-        <w:t>输入格</w:t>
-      </w:r>
-      <w:r>
-        <w:rPr>
-          <w:rFonts w:hint="eastAsia"/>
-          <w:b/>
-        </w:rPr>
-        <w:t>式：第一个为对数</w:t>
-      </w:r>
-      <w:r>
-        <w:rPr>
-          <w:rFonts w:hint="eastAsia"/>
-          <w:b/>
-        </w:rPr>
-        <w:t>n</w:t>
-      </w:r>
-      <w:r>
-        <w:rPr>
-          <w:rFonts w:hint="eastAsia"/>
-          <w:b/>
-        </w:rPr>
-        <w:t>，后续为</w:t>
-      </w:r>
-      <w:r>
-        <w:rPr>
-          <w:rFonts w:hint="eastAsia"/>
-          <w:b/>
-        </w:rPr>
-        <w:t>n</w:t>
-      </w:r>
-      <w:r>
-        <w:rPr>
-          <w:rFonts w:hint="eastAsia"/>
-          <w:b/>
-        </w:rPr>
-        <w:t>对整数。</w:t>
+        <w:t>输入格式：第一个为对数n，后续为n对整数。</w:t>
       </w:r>
     </w:p>
     <w:p>
@@ -2539,34 +1517,7 @@
           <w:sz w:val="36"/>
           <w:szCs w:val="36"/>
         </w:rPr>
-        <w:t xml:space="preserve">1091: </w:t>
-      </w:r>
-      <w:r>
-        <w:rPr>
-          <w:b/>
-          <w:bCs w:val="0"/>
-          <w:sz w:val="36"/>
-          <w:szCs w:val="36"/>
-        </w:rPr>
-        <w:t>函数</w:t>
-      </w:r>
-      <w:r>
-        <w:rPr>
-          <w:b/>
-          <w:bCs w:val="0"/>
-          <w:sz w:val="36"/>
-          <w:szCs w:val="36"/>
-        </w:rPr>
-        <w:t>08</w:t>
-      </w:r>
-      <w:r>
-        <w:rPr>
-          <w:b/>
-          <w:bCs w:val="0"/>
-          <w:sz w:val="36"/>
-          <w:szCs w:val="36"/>
-        </w:rPr>
-        <w:t>：幂函数</w:t>
+        <w:t>1091: 函数08：幂函数</w:t>
       </w:r>
     </w:p>
     <w:p>
@@ -2593,35 +1544,7 @@
           <w:rFonts w:hint="eastAsia"/>
           <w:b/>
         </w:rPr>
-        <w:t>设计一个递归函数，求</w:t>
-      </w:r>
-      <w:r>
-        <w:rPr>
-          <w:rFonts w:hint="eastAsia"/>
-          <w:b/>
-        </w:rPr>
-        <w:t>x</w:t>
-      </w:r>
-      <w:r>
-        <w:rPr>
-          <w:rFonts w:hint="eastAsia"/>
-          <w:b/>
-        </w:rPr>
-        <w:t>的</w:t>
-      </w:r>
-      <w:r>
-        <w:rPr>
-          <w:rFonts w:hint="eastAsia"/>
-          <w:b/>
-        </w:rPr>
-        <w:t>n</w:t>
-      </w:r>
-      <w:r>
-        <w:rPr>
-          <w:rFonts w:hint="eastAsia"/>
-          <w:b/>
-        </w:rPr>
-        <w:t>次</w:t>
+        <w:t>设计一个递归函数，求x的n次</w:t>
       </w:r>
       <w:proofErr w:type="gramStart"/>
       <w:r>
@@ -2637,91 +1560,7 @@
           <w:rFonts w:hint="eastAsia"/>
           <w:b/>
         </w:rPr>
-        <w:t>，其中</w:t>
-      </w:r>
-      <w:r>
-        <w:rPr>
-          <w:rFonts w:hint="eastAsia"/>
-          <w:b/>
-        </w:rPr>
-        <w:t>n</w:t>
-      </w:r>
-      <w:r>
-        <w:rPr>
-          <w:rFonts w:hint="eastAsia"/>
-          <w:b/>
-        </w:rPr>
-        <w:t>为非负整数。在</w:t>
-      </w:r>
-      <w:r>
-        <w:rPr>
-          <w:rFonts w:hint="eastAsia"/>
-          <w:b/>
-        </w:rPr>
-        <w:t>main</w:t>
-      </w:r>
-      <w:r>
-        <w:rPr>
-          <w:rFonts w:hint="eastAsia"/>
-          <w:b/>
-        </w:rPr>
-        <w:t>函数中输入</w:t>
-      </w:r>
-      <w:r>
-        <w:rPr>
-          <w:rFonts w:hint="eastAsia"/>
-          <w:b/>
-        </w:rPr>
-        <w:t>x</w:t>
-      </w:r>
-      <w:r>
-        <w:rPr>
-          <w:rFonts w:hint="eastAsia"/>
-          <w:b/>
-        </w:rPr>
-        <w:t>和一个整数</w:t>
-      </w:r>
-      <w:r>
-        <w:rPr>
-          <w:rFonts w:hint="eastAsia"/>
-          <w:b/>
-        </w:rPr>
-        <w:t>n</w:t>
-      </w:r>
-      <w:r>
-        <w:rPr>
-          <w:rFonts w:hint="eastAsia"/>
-          <w:b/>
-        </w:rPr>
-        <w:t>，输出</w:t>
-      </w:r>
-      <w:r>
-        <w:rPr>
-          <w:rFonts w:hint="eastAsia"/>
-          <w:b/>
-        </w:rPr>
-        <w:t>x</w:t>
-      </w:r>
-      <w:r>
-        <w:rPr>
-          <w:rFonts w:hint="eastAsia"/>
-          <w:b/>
-        </w:rPr>
-        <w:t>的</w:t>
-      </w:r>
-      <w:r>
-        <w:rPr>
-          <w:rFonts w:hint="eastAsia"/>
-          <w:b/>
-        </w:rPr>
-        <w:t>n</w:t>
-      </w:r>
-      <w:r>
-        <w:rPr>
-          <w:rFonts w:hint="eastAsia"/>
-          <w:b/>
-        </w:rPr>
-        <w:t>次</w:t>
+        <w:t>，其中n为非负整数。在main函数中输入x和一个整数n，输出x的n次</w:t>
       </w:r>
       <w:proofErr w:type="gramStart"/>
       <w:r>
@@ -2862,34 +1701,7 @@
           <w:sz w:val="36"/>
           <w:szCs w:val="36"/>
         </w:rPr>
-        <w:t xml:space="preserve">1092: </w:t>
-      </w:r>
-      <w:r>
-        <w:rPr>
-          <w:b/>
-          <w:bCs w:val="0"/>
-          <w:sz w:val="36"/>
-          <w:szCs w:val="36"/>
-        </w:rPr>
-        <w:t>函数</w:t>
-      </w:r>
-      <w:r>
-        <w:rPr>
-          <w:b/>
-          <w:bCs w:val="0"/>
-          <w:sz w:val="36"/>
-          <w:szCs w:val="36"/>
-        </w:rPr>
-        <w:t>09</w:t>
-      </w:r>
-      <w:r>
-        <w:rPr>
-          <w:b/>
-          <w:bCs w:val="0"/>
-          <w:sz w:val="36"/>
-          <w:szCs w:val="36"/>
-        </w:rPr>
-        <w:t>：幂函数</w:t>
+        <w:t>1092: 函数09：幂函数</w:t>
       </w:r>
     </w:p>
     <w:p>
@@ -2932,35 +1744,7 @@
           <w:rFonts w:hint="eastAsia"/>
           <w:b/>
         </w:rPr>
-        <w:t>表示</w:t>
-      </w:r>
-      <w:r>
-        <w:rPr>
-          <w:rFonts w:hint="eastAsia"/>
-          <w:b/>
-        </w:rPr>
-        <w:t>n</w:t>
-      </w:r>
-      <w:r>
-        <w:rPr>
-          <w:rFonts w:hint="eastAsia"/>
-          <w:b/>
-        </w:rPr>
-        <w:t>的</w:t>
-      </w:r>
-      <w:r>
-        <w:rPr>
-          <w:rFonts w:hint="eastAsia"/>
-          <w:b/>
-        </w:rPr>
-        <w:t>k</w:t>
-      </w:r>
-      <w:r>
-        <w:rPr>
-          <w:rFonts w:hint="eastAsia"/>
-          <w:b/>
-        </w:rPr>
-        <w:t>次</w:t>
+        <w:t>表示n的k次</w:t>
       </w:r>
       <w:proofErr w:type="gramStart"/>
       <w:r>
@@ -2976,56 +1760,7 @@
           <w:rFonts w:hint="eastAsia"/>
           <w:b/>
         </w:rPr>
-        <w:t>，从键盘输入整数</w:t>
-      </w:r>
-      <w:r>
-        <w:rPr>
-          <w:rFonts w:hint="eastAsia"/>
-          <w:b/>
-        </w:rPr>
-        <w:t>n</w:t>
-      </w:r>
-      <w:r>
-        <w:rPr>
-          <w:rFonts w:hint="eastAsia"/>
-          <w:b/>
-        </w:rPr>
-        <w:t>和</w:t>
-      </w:r>
-      <w:r>
-        <w:rPr>
-          <w:rFonts w:hint="eastAsia"/>
-          <w:b/>
-        </w:rPr>
-        <w:t>k</w:t>
-      </w:r>
-      <w:r>
-        <w:rPr>
-          <w:rFonts w:hint="eastAsia"/>
-          <w:b/>
-        </w:rPr>
-        <w:t>，计算</w:t>
-      </w:r>
-      <w:r>
-        <w:rPr>
-          <w:rFonts w:hint="eastAsia"/>
-          <w:b/>
-        </w:rPr>
-        <w:t>1^k+2^k+</w:t>
-      </w:r>
-      <w:r>
-        <w:rPr>
-          <w:rFonts w:hint="eastAsia"/>
-          <w:b/>
-        </w:rPr>
-        <w:t>……</w:t>
-      </w:r>
-      <w:r>
-        <w:rPr>
-          <w:rFonts w:hint="eastAsia"/>
-          <w:b/>
-        </w:rPr>
-        <w:t>+</w:t>
+        <w:t>，从键盘输入整数n和k，计算1^k+2^k+……+</w:t>
       </w:r>
       <w:proofErr w:type="spellStart"/>
       <w:r>
@@ -3119,8 +1854,6 @@
         </w:rPr>
         <w:t xml:space="preserve">  </w:t>
       </w:r>
-      <w:bookmarkStart w:id="0" w:name="_GoBack"/>
-      <w:bookmarkEnd w:id="0"/>
     </w:p>
     <w:p>
       <w:pPr>
@@ -3186,31 +1919,7 @@
           <w:sz w:val="36"/>
           <w:szCs w:val="36"/>
         </w:rPr>
-        <w:t xml:space="preserve">1117: </w:t>
-      </w:r>
-      <w:r>
-        <w:rPr>
-          <w:b/>
-          <w:sz w:val="36"/>
-          <w:szCs w:val="36"/>
-        </w:rPr>
-        <w:t>函数</w:t>
-      </w:r>
-      <w:r>
-        <w:rPr>
-          <w:b/>
-          <w:sz w:val="36"/>
-          <w:szCs w:val="36"/>
-        </w:rPr>
-        <w:t>10</w:t>
-      </w:r>
-      <w:r>
-        <w:rPr>
-          <w:b/>
-          <w:sz w:val="36"/>
-          <w:szCs w:val="36"/>
-        </w:rPr>
-        <w:t>：素数求和</w:t>
+        <w:t>1117: 函数10：素数求和</w:t>
       </w:r>
     </w:p>
     <w:p/>
@@ -3238,42 +1947,7 @@
           <w:rFonts w:hint="eastAsia"/>
           <w:b/>
         </w:rPr>
-        <w:t>输入两个正整数</w:t>
-      </w:r>
-      <w:r>
-        <w:rPr>
-          <w:rFonts w:hint="eastAsia"/>
-          <w:b/>
-        </w:rPr>
-        <w:t>min</w:t>
-      </w:r>
-      <w:r>
-        <w:rPr>
-          <w:rFonts w:hint="eastAsia"/>
-          <w:b/>
-        </w:rPr>
-        <w:t>、</w:t>
-      </w:r>
-      <w:r>
-        <w:rPr>
-          <w:rFonts w:hint="eastAsia"/>
-          <w:b/>
-        </w:rPr>
-        <w:t>max</w:t>
-      </w:r>
-      <w:r>
-        <w:rPr>
-          <w:rFonts w:hint="eastAsia"/>
-          <w:b/>
-        </w:rPr>
-        <w:t>，计算</w:t>
-      </w:r>
-      <w:r>
-        <w:rPr>
-          <w:rFonts w:hint="eastAsia"/>
-          <w:b/>
-        </w:rPr>
-        <w:t>[</w:t>
+        <w:t>输入两个正整数min、max，计算[</w:t>
       </w:r>
       <w:proofErr w:type="spellStart"/>
       <w:r>
@@ -3289,14 +1963,7 @@
           <w:rFonts w:hint="eastAsia"/>
           <w:b/>
         </w:rPr>
-        <w:t>]</w:t>
-      </w:r>
-      <w:r>
-        <w:rPr>
-          <w:rFonts w:hint="eastAsia"/>
-          <w:b/>
-        </w:rPr>
-        <w:t>之间所有的素数之</w:t>
+        <w:t>]之间所有的素数之</w:t>
       </w:r>
       <w:proofErr w:type="gramStart"/>
       <w:r>
@@ -3437,164 +2104,94 @@
         <w:outlineLvl w:val="1"/>
         <w:rPr>
           <w:b/>
-          <w:sz w:val="36"/>
-          <w:szCs w:val="36"/>
-        </w:rPr>
-      </w:pPr>
-      <w:r>
-        <w:rPr>
-          <w:b/>
-          <w:sz w:val="36"/>
-          <w:szCs w:val="36"/>
-        </w:rPr>
-        <w:t xml:space="preserve">1118: </w:t>
-      </w:r>
-      <w:r>
-        <w:rPr>
-          <w:b/>
-          <w:sz w:val="36"/>
-          <w:szCs w:val="36"/>
-        </w:rPr>
-        <w:t>函数</w:t>
-      </w:r>
-      <w:r>
-        <w:rPr>
-          <w:b/>
-          <w:sz w:val="36"/>
-          <w:szCs w:val="36"/>
-        </w:rPr>
-        <w:t>11</w:t>
-      </w:r>
-      <w:r>
-        <w:rPr>
-          <w:b/>
-          <w:sz w:val="36"/>
-          <w:szCs w:val="36"/>
-        </w:rPr>
-        <w:t>：最小公倍数之</w:t>
+          <w:color w:val="FF0000"/>
+          <w:sz w:val="36"/>
+          <w:szCs w:val="36"/>
+        </w:rPr>
+      </w:pPr>
+      <w:r>
+        <w:rPr>
+          <w:b/>
+          <w:sz w:val="36"/>
+          <w:szCs w:val="36"/>
+        </w:rPr>
+        <w:t>1118: 函数11：最小公倍数之和</w:t>
+      </w:r>
+      <w:r>
+        <w:rPr>
+          <w:rFonts w:hint="eastAsia"/>
+          <w:b/>
+          <w:color w:val="FF0000"/>
+          <w:sz w:val="36"/>
+          <w:szCs w:val="36"/>
+        </w:rPr>
+        <w:t>(未完成)</w:t>
+      </w:r>
+    </w:p>
+    <w:p>
+      <w:pPr>
+        <w:rPr>
+          <w:b/>
+        </w:rPr>
+      </w:pPr>
+      <w:r>
+        <w:rPr>
+          <w:b/>
+        </w:rPr>
+        <w:t>Description</w:t>
+      </w:r>
+    </w:p>
+    <w:p>
+      <w:pPr>
+        <w:rPr>
+          <w:b/>
+        </w:rPr>
+      </w:pPr>
+      <w:r>
+        <w:rPr>
+          <w:rFonts w:hint="eastAsia"/>
+          <w:b/>
+        </w:rPr>
+        <w:t>输入n对整数，计算这n对整数最小公倍数之</w:t>
       </w:r>
       <w:proofErr w:type="gramStart"/>
       <w:r>
         <w:rPr>
-          <w:b/>
-          <w:sz w:val="36"/>
-          <w:szCs w:val="36"/>
+          <w:rFonts w:hint="eastAsia"/>
+          <w:b/>
         </w:rPr>
         <w:t>和</w:t>
       </w:r>
       <w:proofErr w:type="gramEnd"/>
-    </w:p>
-    <w:p>
-      <w:pPr>
-        <w:rPr>
-          <w:b/>
-        </w:rPr>
-      </w:pPr>
-      <w:r>
-        <w:rPr>
-          <w:b/>
-        </w:rPr>
-        <w:t>Description</w:t>
-      </w:r>
-    </w:p>
-    <w:p>
-      <w:pPr>
-        <w:rPr>
-          <w:b/>
-        </w:rPr>
-      </w:pPr>
-      <w:r>
-        <w:rPr>
-          <w:rFonts w:hint="eastAsia"/>
-          <w:b/>
-        </w:rPr>
-        <w:t>输入</w:t>
-      </w:r>
-      <w:r>
-        <w:rPr>
-          <w:rFonts w:hint="eastAsia"/>
-          <w:b/>
-        </w:rPr>
-        <w:t>n</w:t>
-      </w:r>
-      <w:r>
-        <w:rPr>
-          <w:rFonts w:hint="eastAsia"/>
-          <w:b/>
-        </w:rPr>
-        <w:t>对整数，计算这</w:t>
-      </w:r>
-      <w:r>
-        <w:rPr>
-          <w:rFonts w:hint="eastAsia"/>
-          <w:b/>
-        </w:rPr>
-        <w:t>n</w:t>
-      </w:r>
-      <w:r>
-        <w:rPr>
-          <w:rFonts w:hint="eastAsia"/>
-          <w:b/>
-        </w:rPr>
-        <w:t>对整数最小公倍数之</w:t>
-      </w:r>
-      <w:proofErr w:type="gramStart"/>
-      <w:r>
-        <w:rPr>
-          <w:rFonts w:hint="eastAsia"/>
-          <w:b/>
-        </w:rPr>
-        <w:t>和</w:t>
-      </w:r>
-      <w:proofErr w:type="gramEnd"/>
-      <w:r>
-        <w:rPr>
-          <w:rFonts w:hint="eastAsia"/>
-          <w:b/>
-        </w:rPr>
-        <w:t>。其中计算一对整数的最小公倍数用函数实现。</w:t>
-      </w:r>
-    </w:p>
-    <w:p>
-      <w:pPr>
-        <w:rPr>
-          <w:b/>
-        </w:rPr>
-      </w:pPr>
-      <w:r>
-        <w:rPr>
-          <w:rFonts w:hint="eastAsia"/>
-          <w:b/>
-        </w:rPr>
-        <w:t>输入格式：第一个为对数</w:t>
-      </w:r>
-      <w:r>
-        <w:rPr>
-          <w:rFonts w:hint="eastAsia"/>
-          <w:b/>
-        </w:rPr>
-        <w:t>n</w:t>
-      </w:r>
-      <w:r>
-        <w:rPr>
-          <w:rFonts w:hint="eastAsia"/>
-          <w:b/>
-        </w:rPr>
-        <w:t>，后续为</w:t>
-      </w:r>
-      <w:r>
-        <w:rPr>
-          <w:rFonts w:hint="eastAsia"/>
-          <w:b/>
-        </w:rPr>
-        <w:t>n</w:t>
-      </w:r>
-      <w:r>
-        <w:rPr>
-          <w:rFonts w:hint="eastAsia"/>
-          <w:b/>
-        </w:rPr>
-        <w:t>对整数。</w:t>
+      <w:r>
+        <w:rPr>
+          <w:rFonts w:hint="eastAsia"/>
+          <w:b/>
+        </w:rPr>
+        <w:t>。其中计算一对整数的最小公</w:t>
+      </w:r>
+      <w:bookmarkStart w:id="0" w:name="_GoBack"/>
+      <w:bookmarkEnd w:id="0"/>
+      <w:r>
+        <w:rPr>
+          <w:rFonts w:hint="eastAsia"/>
+          <w:b/>
+        </w:rPr>
+        <w:t>倍数用函数实现。</w:t>
+      </w:r>
+    </w:p>
+    <w:p>
+      <w:pPr>
+        <w:rPr>
+          <w:b/>
+        </w:rPr>
+      </w:pPr>
+      <w:r>
+        <w:rPr>
+          <w:rFonts w:hint="eastAsia"/>
+          <w:b/>
+        </w:rPr>
+        <w:t>输入格式：第一个为对数n，后续为n对整数。</w:t>
       </w:r>
     </w:p>
     <w:p>
@@ -3711,31 +2308,7 @@
           <w:sz w:val="36"/>
           <w:szCs w:val="36"/>
         </w:rPr>
-        <w:t xml:space="preserve">1119: </w:t>
-      </w:r>
-      <w:r>
-        <w:rPr>
-          <w:b/>
-          <w:sz w:val="36"/>
-          <w:szCs w:val="36"/>
-        </w:rPr>
-        <w:t>函数</w:t>
-      </w:r>
-      <w:r>
-        <w:rPr>
-          <w:b/>
-          <w:sz w:val="36"/>
-          <w:szCs w:val="36"/>
-        </w:rPr>
-        <w:t>12</w:t>
-      </w:r>
-      <w:r>
-        <w:rPr>
-          <w:b/>
-          <w:sz w:val="36"/>
-          <w:szCs w:val="36"/>
-        </w:rPr>
-        <w:t>：逆序求和</w:t>
+        <w:t>1119: 函数12：逆序求和</w:t>
       </w:r>
     </w:p>
     <w:p>
@@ -3762,21 +2335,7 @@
           <w:rFonts w:hint="eastAsia"/>
           <w:b/>
         </w:rPr>
-        <w:t>从键盘输入一组整数（以</w:t>
-      </w:r>
-      <w:r>
-        <w:rPr>
-          <w:rFonts w:hint="eastAsia"/>
-          <w:b/>
-        </w:rPr>
-        <w:t>0</w:t>
-      </w:r>
-      <w:r>
-        <w:rPr>
-          <w:rFonts w:hint="eastAsia"/>
-          <w:b/>
-        </w:rPr>
-        <w:t>结束），计算这组整数逆序后之</w:t>
+        <w:t>从键盘输入一组整数（以0结束），计算这组整数逆序后之</w:t>
       </w:r>
       <w:proofErr w:type="gramStart"/>
       <w:r>
@@ -3806,63 +2365,7 @@
           <w:rFonts w:hint="eastAsia"/>
           <w:b/>
         </w:rPr>
-        <w:t>其中将一个整数逆序用函数实现，整数</w:t>
-      </w:r>
-      <w:r>
-        <w:rPr>
-          <w:rFonts w:hint="eastAsia"/>
-          <w:b/>
-        </w:rPr>
-        <w:t>123</w:t>
-      </w:r>
-      <w:r>
-        <w:rPr>
-          <w:rFonts w:hint="eastAsia"/>
-          <w:b/>
-        </w:rPr>
-        <w:t>逆序为</w:t>
-      </w:r>
-      <w:r>
-        <w:rPr>
-          <w:rFonts w:hint="eastAsia"/>
-          <w:b/>
-        </w:rPr>
-        <w:t>321</w:t>
-      </w:r>
-      <w:r>
-        <w:rPr>
-          <w:rFonts w:hint="eastAsia"/>
-          <w:b/>
-        </w:rPr>
-        <w:t>、整数</w:t>
-      </w:r>
-      <w:r>
-        <w:rPr>
-          <w:rFonts w:hint="eastAsia"/>
-          <w:b/>
-        </w:rPr>
-        <w:t>-345</w:t>
-      </w:r>
-      <w:r>
-        <w:rPr>
-          <w:rFonts w:hint="eastAsia"/>
-          <w:b/>
-        </w:rPr>
-        <w:t>逆序为</w:t>
-      </w:r>
-      <w:r>
-        <w:rPr>
-          <w:rFonts w:hint="eastAsia"/>
-          <w:b/>
-        </w:rPr>
-        <w:t>-543</w:t>
-      </w:r>
-      <w:r>
-        <w:rPr>
-          <w:rFonts w:hint="eastAsia"/>
-          <w:b/>
-        </w:rPr>
-        <w:t>。</w:t>
+        <w:t>其中将一个整数逆序用函数实现，整数123逆序为321、整数-345逆序为-543。</w:t>
       </w:r>
     </w:p>
     <w:p>
@@ -3980,31 +2483,7 @@
           <w:sz w:val="36"/>
           <w:szCs w:val="36"/>
         </w:rPr>
-        <w:t xml:space="preserve">1120: </w:t>
-      </w:r>
-      <w:r>
-        <w:rPr>
-          <w:b/>
-          <w:sz w:val="36"/>
-          <w:szCs w:val="36"/>
-        </w:rPr>
-        <w:t>函数</w:t>
-      </w:r>
-      <w:r>
-        <w:rPr>
-          <w:b/>
-          <w:sz w:val="36"/>
-          <w:szCs w:val="36"/>
-        </w:rPr>
-        <w:t>13</w:t>
-      </w:r>
-      <w:r>
-        <w:rPr>
-          <w:b/>
-          <w:sz w:val="36"/>
-          <w:szCs w:val="36"/>
-        </w:rPr>
-        <w:t>：数位计算</w:t>
+        <w:t>1120: 函数13：数位计算</w:t>
       </w:r>
     </w:p>
     <w:p>
@@ -4031,21 +2510,7 @@
           <w:rFonts w:hint="eastAsia"/>
           <w:b/>
         </w:rPr>
-        <w:t>输入一组正整数（以</w:t>
-      </w:r>
-      <w:r>
-        <w:rPr>
-          <w:rFonts w:hint="eastAsia"/>
-          <w:b/>
-        </w:rPr>
-        <w:t>0</w:t>
-      </w:r>
-      <w:r>
-        <w:rPr>
-          <w:rFonts w:hint="eastAsia"/>
-          <w:b/>
-        </w:rPr>
-        <w:t>结束），输出其中数位之和为奇数的整数。</w:t>
+        <w:t>输入一组正整数（以0结束），输出其中数位之和为奇数的整数。</w:t>
       </w:r>
     </w:p>
     <w:p>
@@ -4192,31 +2657,7 @@
           <w:sz w:val="36"/>
           <w:szCs w:val="36"/>
         </w:rPr>
-        <w:t xml:space="preserve">1121: </w:t>
-      </w:r>
-      <w:r>
-        <w:rPr>
-          <w:b/>
-          <w:sz w:val="36"/>
-          <w:szCs w:val="36"/>
-        </w:rPr>
-        <w:t>函数</w:t>
-      </w:r>
-      <w:r>
-        <w:rPr>
-          <w:b/>
-          <w:sz w:val="36"/>
-          <w:szCs w:val="36"/>
-        </w:rPr>
-        <w:t>14</w:t>
-      </w:r>
-      <w:r>
-        <w:rPr>
-          <w:b/>
-          <w:sz w:val="36"/>
-          <w:szCs w:val="36"/>
-        </w:rPr>
-        <w:t>：数值计算</w:t>
+        <w:t>1121: 函数14：数值计算</w:t>
       </w:r>
     </w:p>
     <w:p>
@@ -4243,49 +2684,7 @@
           <w:rFonts w:hint="eastAsia"/>
           <w:b/>
         </w:rPr>
-        <w:t>输入</w:t>
-      </w:r>
-      <w:r>
-        <w:rPr>
-          <w:rFonts w:hint="eastAsia"/>
-          <w:b/>
-        </w:rPr>
-        <w:t>2</w:t>
-      </w:r>
-      <w:r>
-        <w:rPr>
-          <w:rFonts w:hint="eastAsia"/>
-          <w:b/>
-        </w:rPr>
-        <w:t>个正整数</w:t>
-      </w:r>
-      <w:r>
-        <w:rPr>
-          <w:rFonts w:hint="eastAsia"/>
-          <w:b/>
-        </w:rPr>
-        <w:t>a</w:t>
-      </w:r>
-      <w:r>
-        <w:rPr>
-          <w:rFonts w:hint="eastAsia"/>
-          <w:b/>
-        </w:rPr>
-        <w:t>和</w:t>
-      </w:r>
-      <w:r>
-        <w:rPr>
-          <w:rFonts w:hint="eastAsia"/>
-          <w:b/>
-        </w:rPr>
-        <w:t>n</w:t>
-      </w:r>
-      <w:r>
-        <w:rPr>
-          <w:rFonts w:hint="eastAsia"/>
-          <w:b/>
-        </w:rPr>
-        <w:t>，求</w:t>
+        <w:t>输入2个正整数a和n，求</w:t>
       </w:r>
       <w:proofErr w:type="spellStart"/>
       <w:r>
@@ -4301,14 +2700,7 @@
           <w:rFonts w:hint="eastAsia"/>
           <w:b/>
         </w:rPr>
-        <w:t>…</w:t>
-      </w:r>
-      <w:r>
-        <w:rPr>
-          <w:rFonts w:hint="eastAsia"/>
-          <w:b/>
-        </w:rPr>
-        <w:t>a(n</w:t>
+        <w:t>…a(n</w:t>
       </w:r>
       <w:proofErr w:type="gramStart"/>
       <w:r>
@@ -4324,91 +2716,21 @@
           <w:rFonts w:hint="eastAsia"/>
           <w:b/>
         </w:rPr>
-        <w:t>a)</w:t>
-      </w:r>
-      <w:r>
-        <w:rPr>
-          <w:rFonts w:hint="eastAsia"/>
-          <w:b/>
-        </w:rPr>
-        <w:t>之和</w:t>
-      </w:r>
-      <w:r>
-        <w:rPr>
-          <w:rFonts w:hint="eastAsia"/>
-          <w:b/>
-        </w:rPr>
-        <w:t>。</w:t>
-      </w:r>
-    </w:p>
-    <w:p>
-      <w:pPr>
-        <w:rPr>
-          <w:b/>
-        </w:rPr>
-      </w:pPr>
-      <w:r>
-        <w:rPr>
-          <w:rFonts w:hint="eastAsia"/>
-          <w:b/>
-        </w:rPr>
-        <w:t>例如，输入</w:t>
-      </w:r>
-      <w:r>
-        <w:rPr>
-          <w:rFonts w:hint="eastAsia"/>
-          <w:b/>
-        </w:rPr>
-        <w:t>2</w:t>
-      </w:r>
-      <w:r>
-        <w:rPr>
-          <w:rFonts w:hint="eastAsia"/>
-          <w:b/>
-        </w:rPr>
-        <w:t>和</w:t>
-      </w:r>
-      <w:r>
-        <w:rPr>
-          <w:rFonts w:hint="eastAsia"/>
-          <w:b/>
-        </w:rPr>
-        <w:t>3</w:t>
-      </w:r>
-      <w:r>
-        <w:rPr>
-          <w:rFonts w:hint="eastAsia"/>
-          <w:b/>
-        </w:rPr>
-        <w:t>，则计算</w:t>
-      </w:r>
-      <w:r>
-        <w:rPr>
-          <w:rFonts w:hint="eastAsia"/>
-          <w:b/>
-        </w:rPr>
-        <w:t>2+22+222</w:t>
-      </w:r>
-      <w:r>
-        <w:rPr>
-          <w:rFonts w:hint="eastAsia"/>
-          <w:b/>
-        </w:rPr>
-        <w:t>，输出</w:t>
-      </w:r>
-      <w:r>
-        <w:rPr>
-          <w:rFonts w:hint="eastAsia"/>
-          <w:b/>
-        </w:rPr>
-        <w:t>246</w:t>
-      </w:r>
-      <w:r>
-        <w:rPr>
-          <w:rFonts w:hint="eastAsia"/>
-          <w:b/>
-        </w:rPr>
-        <w:t>。</w:t>
+        <w:t>a)之和。</w:t>
+      </w:r>
+    </w:p>
+    <w:p>
+      <w:pPr>
+        <w:rPr>
+          <w:b/>
+        </w:rPr>
+      </w:pPr>
+      <w:r>
+        <w:rPr>
+          <w:rFonts w:hint="eastAsia"/>
+          <w:b/>
+        </w:rPr>
+        <w:t>例如，输入2和3，则计算2+22+222，输出246。</w:t>
       </w:r>
     </w:p>
     <w:p>
@@ -4447,14 +2769,7 @@
           <w:rFonts w:hint="eastAsia"/>
           <w:b/>
         </w:rPr>
-        <w:t>a</w:t>
-      </w:r>
-      <w:r>
-        <w:rPr>
-          <w:rFonts w:hint="eastAsia"/>
-          <w:b/>
-        </w:rPr>
-        <w:t>组成的数用函数实现，即函数</w:t>
+        <w:t>a组成的数用函数实现，即函数</w:t>
       </w:r>
       <w:proofErr w:type="spellStart"/>
       <w:r>
@@ -4470,14 +2785,7 @@
           <w:rFonts w:hint="eastAsia"/>
           <w:b/>
         </w:rPr>
-        <w:t xml:space="preserve"> f</w:t>
-      </w:r>
-      <w:r>
-        <w:rPr>
-          <w:rFonts w:hint="eastAsia"/>
-          <w:b/>
-        </w:rPr>
-        <w:t>（</w:t>
+        <w:t xml:space="preserve"> f（</w:t>
       </w:r>
       <w:proofErr w:type="spellStart"/>
       <w:r>
@@ -4493,14 +2801,7 @@
           <w:rFonts w:hint="eastAsia"/>
           <w:b/>
         </w:rPr>
-        <w:t xml:space="preserve"> a</w:t>
-      </w:r>
-      <w:r>
-        <w:rPr>
-          <w:rFonts w:hint="eastAsia"/>
-          <w:b/>
-        </w:rPr>
-        <w:t>，</w:t>
+        <w:t xml:space="preserve"> a，</w:t>
       </w:r>
       <w:proofErr w:type="spellStart"/>
       <w:r>
@@ -4548,77 +2849,7 @@
           <w:rFonts w:hint="eastAsia"/>
           <w:b/>
         </w:rPr>
-        <w:t>个</w:t>
-      </w:r>
-      <w:r>
-        <w:rPr>
-          <w:rFonts w:hint="eastAsia"/>
-          <w:b/>
-        </w:rPr>
-        <w:t>a</w:t>
-      </w:r>
-      <w:r>
-        <w:rPr>
-          <w:rFonts w:hint="eastAsia"/>
-          <w:b/>
-        </w:rPr>
-        <w:t>的值，例如</w:t>
-      </w:r>
-      <w:r>
-        <w:rPr>
-          <w:rFonts w:hint="eastAsia"/>
-          <w:b/>
-        </w:rPr>
-        <w:t>f</w:t>
-      </w:r>
-      <w:r>
-        <w:rPr>
-          <w:rFonts w:hint="eastAsia"/>
-          <w:b/>
-        </w:rPr>
-        <w:t>（</w:t>
-      </w:r>
-      <w:r>
-        <w:rPr>
-          <w:rFonts w:hint="eastAsia"/>
-          <w:b/>
-        </w:rPr>
-        <w:t>3</w:t>
-      </w:r>
-      <w:r>
-        <w:rPr>
-          <w:rFonts w:hint="eastAsia"/>
-          <w:b/>
-        </w:rPr>
-        <w:t>，</w:t>
-      </w:r>
-      <w:r>
-        <w:rPr>
-          <w:rFonts w:hint="eastAsia"/>
-          <w:b/>
-        </w:rPr>
-        <w:t>2</w:t>
-      </w:r>
-      <w:r>
-        <w:rPr>
-          <w:rFonts w:hint="eastAsia"/>
-          <w:b/>
-        </w:rPr>
-        <w:t>）值为</w:t>
-      </w:r>
-      <w:r>
-        <w:rPr>
-          <w:rFonts w:hint="eastAsia"/>
-          <w:b/>
-        </w:rPr>
-        <w:t>33</w:t>
-      </w:r>
-      <w:r>
-        <w:rPr>
-          <w:rFonts w:hint="eastAsia"/>
-          <w:b/>
-        </w:rPr>
-        <w:t>。</w:t>
+        <w:t>个a的值，例如f（3，2）值为33。</w:t>
       </w:r>
     </w:p>
     <w:p>
@@ -4735,31 +2966,7 @@
           <w:sz w:val="36"/>
           <w:szCs w:val="36"/>
         </w:rPr>
-        <w:t xml:space="preserve">1122: </w:t>
-      </w:r>
-      <w:r>
-        <w:rPr>
-          <w:b/>
-          <w:sz w:val="36"/>
-          <w:szCs w:val="36"/>
-        </w:rPr>
-        <w:t>函数</w:t>
-      </w:r>
-      <w:r>
-        <w:rPr>
-          <w:b/>
-          <w:sz w:val="36"/>
-          <w:szCs w:val="36"/>
-        </w:rPr>
-        <w:t>15</w:t>
-      </w:r>
-      <w:r>
-        <w:rPr>
-          <w:b/>
-          <w:sz w:val="36"/>
-          <w:szCs w:val="36"/>
-        </w:rPr>
-        <w:t>：累加</w:t>
+        <w:t>1122: 函数15：累加</w:t>
       </w:r>
       <w:proofErr w:type="gramStart"/>
       <w:r>
@@ -4796,14 +3003,7 @@
           <w:rFonts w:hint="eastAsia"/>
           <w:b/>
         </w:rPr>
-        <w:t>编写一个函数</w:t>
-      </w:r>
-      <w:r>
-        <w:rPr>
-          <w:rFonts w:hint="eastAsia"/>
-          <w:b/>
-        </w:rPr>
-        <w:t>f(n)=1+2+.</w:t>
+        <w:t>编写一个函数f(n)=1+2+.</w:t>
       </w:r>
       <w:proofErr w:type="gramStart"/>
       <w:r>
@@ -4819,70 +3019,7 @@
           <w:rFonts w:hint="eastAsia"/>
           <w:b/>
         </w:rPr>
-        <w:t>+n</w:t>
-      </w:r>
-      <w:r>
-        <w:rPr>
-          <w:rFonts w:hint="eastAsia"/>
-          <w:b/>
-        </w:rPr>
-        <w:t>。</w:t>
-      </w:r>
-      <w:r>
-        <w:rPr>
-          <w:rFonts w:hint="eastAsia"/>
-          <w:b/>
-        </w:rPr>
-        <w:t>main</w:t>
-      </w:r>
-      <w:r>
-        <w:rPr>
-          <w:rFonts w:hint="eastAsia"/>
-          <w:b/>
-        </w:rPr>
-        <w:t>函数从键盘输入</w:t>
-      </w:r>
-      <w:r>
-        <w:rPr>
-          <w:rFonts w:hint="eastAsia"/>
-          <w:b/>
-        </w:rPr>
-        <w:t>m</w:t>
-      </w:r>
-      <w:r>
-        <w:rPr>
-          <w:rFonts w:hint="eastAsia"/>
-          <w:b/>
-        </w:rPr>
-        <w:t>、</w:t>
-      </w:r>
-      <w:r>
-        <w:rPr>
-          <w:rFonts w:hint="eastAsia"/>
-          <w:b/>
-        </w:rPr>
-        <w:t>n</w:t>
-      </w:r>
-      <w:r>
-        <w:rPr>
-          <w:rFonts w:hint="eastAsia"/>
-          <w:b/>
-        </w:rPr>
-        <w:t>，利用该函数计算并输出</w:t>
-      </w:r>
-      <w:r>
-        <w:rPr>
-          <w:rFonts w:hint="eastAsia"/>
-          <w:b/>
-        </w:rPr>
-        <w:t>f(m)+f(n)</w:t>
-      </w:r>
-      <w:r>
-        <w:rPr>
-          <w:rFonts w:hint="eastAsia"/>
-          <w:b/>
-        </w:rPr>
-        <w:t>。</w:t>
+        <w:t>+n。main函数从键盘输入m、n，利用该函数计算并输出f(m)+f(n)。</w:t>
       </w:r>
     </w:p>
     <w:p>
@@ -4993,31 +3130,7 @@
           <w:sz w:val="36"/>
           <w:szCs w:val="36"/>
         </w:rPr>
-        <w:t xml:space="preserve">1153: </w:t>
-      </w:r>
-      <w:r>
-        <w:rPr>
-          <w:b/>
-          <w:sz w:val="36"/>
-          <w:szCs w:val="36"/>
-        </w:rPr>
-        <w:t>函数</w:t>
-      </w:r>
-      <w:r>
-        <w:rPr>
-          <w:b/>
-          <w:sz w:val="36"/>
-          <w:szCs w:val="36"/>
-        </w:rPr>
-        <w:t>16</w:t>
-      </w:r>
-      <w:r>
-        <w:rPr>
-          <w:b/>
-          <w:sz w:val="36"/>
-          <w:szCs w:val="36"/>
-        </w:rPr>
-        <w:t>：利用函数计算平均值</w:t>
+        <w:t>1153: 函数16：利用函数计算平均值</w:t>
       </w:r>
     </w:p>
     <w:p>
@@ -5047,115 +3160,7 @@
         <w:rPr>
           <w:b/>
         </w:rPr>
-        <w:t xml:space="preserve"> </w:t>
-      </w:r>
-      <w:r>
-        <w:rPr>
-          <w:b/>
-        </w:rPr>
-        <w:t>编写一个函数</w:t>
-      </w:r>
-      <w:r>
-        <w:rPr>
-          <w:b/>
-        </w:rPr>
-        <w:t>f</w:t>
-      </w:r>
-      <w:r>
-        <w:rPr>
-          <w:b/>
-        </w:rPr>
-        <w:t>（</w:t>
-      </w:r>
-      <w:r>
-        <w:rPr>
-          <w:b/>
-        </w:rPr>
-        <w:t>x</w:t>
-      </w:r>
-      <w:r>
-        <w:rPr>
-          <w:b/>
-        </w:rPr>
-        <w:t>），若</w:t>
-      </w:r>
-      <w:r>
-        <w:rPr>
-          <w:b/>
-        </w:rPr>
-        <w:t>x&gt;0</w:t>
-      </w:r>
-      <w:r>
-        <w:rPr>
-          <w:b/>
-        </w:rPr>
-        <w:t>函数返回值为</w:t>
-      </w:r>
-      <w:r>
-        <w:rPr>
-          <w:b/>
-        </w:rPr>
-        <w:t>1</w:t>
-      </w:r>
-      <w:r>
-        <w:rPr>
-          <w:b/>
-        </w:rPr>
-        <w:t>，若</w:t>
-      </w:r>
-      <w:r>
-        <w:rPr>
-          <w:b/>
-        </w:rPr>
-        <w:t>x&lt;0</w:t>
-      </w:r>
-      <w:r>
-        <w:rPr>
-          <w:b/>
-        </w:rPr>
-        <w:t>函数返回值为</w:t>
-      </w:r>
-      <w:r>
-        <w:rPr>
-          <w:b/>
-        </w:rPr>
-        <w:t>-1</w:t>
-      </w:r>
-      <w:r>
-        <w:rPr>
-          <w:b/>
-        </w:rPr>
-        <w:t>，若</w:t>
-      </w:r>
-      <w:r>
-        <w:rPr>
-          <w:b/>
-        </w:rPr>
-        <w:t>x=0</w:t>
-      </w:r>
-      <w:r>
-        <w:rPr>
-          <w:b/>
-        </w:rPr>
-        <w:t>函数返回值为</w:t>
-      </w:r>
-      <w:r>
-        <w:rPr>
-          <w:b/>
-        </w:rPr>
-        <w:t>0</w:t>
-      </w:r>
-      <w:r>
-        <w:rPr>
-          <w:b/>
-        </w:rPr>
-        <w:t>，利用该函数实现计算输入的</w:t>
-      </w:r>
-      <w:r>
-        <w:rPr>
-          <w:b/>
-        </w:rPr>
-        <w:t>n</w:t>
+        <w:t xml:space="preserve"> 编写一个函数f（x），若x&gt;0函数返回值为1，若x&lt;0函数返回值为-1，若x=0函数返回值为0，利用该函数实现计算输入的n</w:t>
       </w:r>
       <w:proofErr w:type="gramStart"/>
       <w:r>
@@ -5191,19 +3196,7 @@
         <w:rPr>
           <w:b/>
         </w:rPr>
-        <w:t>n</w:t>
-      </w:r>
-      <w:r>
-        <w:rPr>
-          <w:b/>
-        </w:rPr>
-        <w:t>，后续为</w:t>
-      </w:r>
-      <w:r>
-        <w:rPr>
-          <w:b/>
-        </w:rPr>
-        <w:t>n</w:t>
+        <w:t>n，后续为n</w:t>
       </w:r>
       <w:proofErr w:type="gramStart"/>
       <w:r>
@@ -5350,31 +3343,7 @@
           <w:sz w:val="36"/>
           <w:szCs w:val="36"/>
         </w:rPr>
-        <w:t xml:space="preserve">1154: </w:t>
-      </w:r>
-      <w:r>
-        <w:rPr>
-          <w:b/>
-          <w:sz w:val="36"/>
-          <w:szCs w:val="36"/>
-        </w:rPr>
-        <w:t>函数</w:t>
-      </w:r>
-      <w:r>
-        <w:rPr>
-          <w:b/>
-          <w:sz w:val="36"/>
-          <w:szCs w:val="36"/>
-        </w:rPr>
-        <w:t>17</w:t>
-      </w:r>
-      <w:r>
-        <w:rPr>
-          <w:b/>
-          <w:sz w:val="36"/>
-          <w:szCs w:val="36"/>
-        </w:rPr>
-        <w:t>：数</w:t>
+        <w:t>1154: 函数17：数</w:t>
       </w:r>
       <w:proofErr w:type="gramStart"/>
       <w:r>
@@ -5443,31 +3412,7 @@
         <w:rPr>
           <w:b/>
         </w:rPr>
-        <w:t>正整数（输入格式中第一个为整数个数</w:t>
-      </w:r>
-      <w:r>
-        <w:rPr>
-          <w:b/>
-        </w:rPr>
-        <w:t>n</w:t>
-      </w:r>
-      <w:r>
-        <w:rPr>
-          <w:b/>
-        </w:rPr>
-        <w:t>，后续为</w:t>
-      </w:r>
-      <w:r>
-        <w:rPr>
-          <w:b/>
-        </w:rPr>
-        <w:t>n</w:t>
-      </w:r>
-      <w:r>
-        <w:rPr>
-          <w:b/>
-        </w:rPr>
-        <w:t>个整数），输出各个数的数根。要求计算</w:t>
+        <w:t>正整数（输入格式中第一个为整数个数n，后续为n个整数），输出各个数的数根。要求计算</w:t>
       </w:r>
       <w:proofErr w:type="gramStart"/>
       <w:r>
@@ -5481,19 +3426,7 @@
         <w:rPr>
           <w:b/>
         </w:rPr>
-        <w:t>个数的数根部分利用递归函数实现。数根的定义：对于一个正整数</w:t>
-      </w:r>
-      <w:r>
-        <w:rPr>
-          <w:b/>
-        </w:rPr>
-        <w:t>n</w:t>
-      </w:r>
-      <w:r>
-        <w:rPr>
-          <w:b/>
-        </w:rPr>
-        <w:t>，我们将它的各个位相</w:t>
+        <w:t>个数的数根部分利用递归函数实现。数根的定义：对于一个正整数n，我们将它的各个位相</w:t>
       </w:r>
       <w:proofErr w:type="gramStart"/>
       <w:r>
@@ -5507,139 +3440,7 @@
         <w:rPr>
           <w:b/>
         </w:rPr>
-        <w:t>一个新的数字，如果这个数字是一位数，我们称之为</w:t>
-      </w:r>
-      <w:r>
-        <w:rPr>
-          <w:b/>
-        </w:rPr>
-        <w:t>n</w:t>
-      </w:r>
-      <w:r>
-        <w:rPr>
-          <w:b/>
-        </w:rPr>
-        <w:t>的数根，否则重复处理直到它成为一个一位数，这个一位数也算是</w:t>
-      </w:r>
-      <w:r>
-        <w:rPr>
-          <w:b/>
-        </w:rPr>
-        <w:t>n</w:t>
-      </w:r>
-      <w:r>
-        <w:rPr>
-          <w:b/>
-        </w:rPr>
-        <w:t>的数根。例如：考虑</w:t>
-      </w:r>
-      <w:r>
-        <w:rPr>
-          <w:b/>
-        </w:rPr>
-        <w:t>24</w:t>
-      </w:r>
-      <w:r>
-        <w:rPr>
-          <w:b/>
-        </w:rPr>
-        <w:t>，</w:t>
-      </w:r>
-      <w:r>
-        <w:rPr>
-          <w:b/>
-        </w:rPr>
-        <w:t>2+4=6</w:t>
-      </w:r>
-      <w:r>
-        <w:rPr>
-          <w:b/>
-        </w:rPr>
-        <w:t>，</w:t>
-      </w:r>
-      <w:r>
-        <w:rPr>
-          <w:b/>
-        </w:rPr>
-        <w:t>6</w:t>
-      </w:r>
-      <w:r>
-        <w:rPr>
-          <w:b/>
-        </w:rPr>
-        <w:t>就是</w:t>
-      </w:r>
-      <w:r>
-        <w:rPr>
-          <w:b/>
-        </w:rPr>
-        <w:t>24</w:t>
-      </w:r>
-      <w:r>
-        <w:rPr>
-          <w:b/>
-        </w:rPr>
-        <w:t>的数根。考虑</w:t>
-      </w:r>
-      <w:r>
-        <w:rPr>
-          <w:b/>
-        </w:rPr>
-        <w:t>39</w:t>
-      </w:r>
-      <w:r>
-        <w:rPr>
-          <w:b/>
-        </w:rPr>
-        <w:t>，</w:t>
-      </w:r>
-      <w:r>
-        <w:rPr>
-          <w:b/>
-        </w:rPr>
-        <w:t>3+9=12</w:t>
-      </w:r>
-      <w:r>
-        <w:rPr>
-          <w:b/>
-        </w:rPr>
-        <w:t>，</w:t>
-      </w:r>
-      <w:r>
-        <w:rPr>
-          <w:b/>
-        </w:rPr>
-        <w:t>1+2=3</w:t>
-      </w:r>
-      <w:r>
-        <w:rPr>
-          <w:b/>
-        </w:rPr>
-        <w:t>，</w:t>
-      </w:r>
-      <w:r>
-        <w:rPr>
-          <w:b/>
-        </w:rPr>
-        <w:t>3</w:t>
-      </w:r>
-      <w:r>
-        <w:rPr>
-          <w:b/>
-        </w:rPr>
-        <w:t>就是</w:t>
-      </w:r>
-      <w:r>
-        <w:rPr>
-          <w:b/>
-        </w:rPr>
-        <w:t>39</w:t>
-      </w:r>
-      <w:r>
-        <w:rPr>
-          <w:b/>
-        </w:rPr>
-        <w:t>的数根。</w:t>
+        <w:t>一个新的数字，如果这个数字是一位数，我们称之为n的数根，否则重复处理直到它成为一个一位数，这个一位数也算是n的数根。例如：考虑24，2+4=6，6就是24的数根。考虑39，3+9=12，1+2=3，3就是39的数根。</w:t>
       </w:r>
     </w:p>
     <w:p/>
@@ -5689,14 +3490,7 @@
           <w:b/>
           <w:color w:val="FF0000"/>
         </w:rPr>
-        <w:t>Sample Outp</w:t>
-      </w:r>
-      <w:r>
-        <w:rPr>
-          <w:b/>
-          <w:color w:val="FF0000"/>
-        </w:rPr>
-        <w:t>ut</w:t>
+        <w:t>Sample Output</w:t>
       </w:r>
     </w:p>
     <w:p>
@@ -5722,31 +3516,7 @@
           <w:sz w:val="36"/>
           <w:szCs w:val="36"/>
         </w:rPr>
-        <w:t xml:space="preserve">1155: </w:t>
-      </w:r>
-      <w:r>
-        <w:rPr>
-          <w:b/>
-          <w:sz w:val="36"/>
-          <w:szCs w:val="36"/>
-        </w:rPr>
-        <w:t>函数</w:t>
-      </w:r>
-      <w:r>
-        <w:rPr>
-          <w:b/>
-          <w:sz w:val="36"/>
-          <w:szCs w:val="36"/>
-        </w:rPr>
-        <w:t>18</w:t>
-      </w:r>
-      <w:r>
-        <w:rPr>
-          <w:b/>
-          <w:sz w:val="36"/>
-          <w:szCs w:val="36"/>
-        </w:rPr>
-        <w:t>：奇数判断</w:t>
+        <w:t>1155: 函数18：奇数判断</w:t>
       </w:r>
     </w:p>
     <w:p>
@@ -5783,13 +3553,7 @@
         <w:rPr>
           <w:b/>
         </w:rPr>
-        <w:t>0</w:t>
-      </w:r>
-      <w:r>
-        <w:rPr>
-          <w:b/>
-        </w:rPr>
-        <w:t>结束），输出其中所有的奇数及奇数个数。要</w:t>
+        <w:t>0结束），输出其中所有的奇数及奇数个数。要</w:t>
       </w:r>
       <w:r>
         <w:rPr>
@@ -5824,13 +3588,7 @@
         <w:rPr>
           <w:b/>
         </w:rPr>
-        <w:t>的奇偶写成函数</w:t>
-      </w:r>
-      <w:r>
-        <w:rPr>
-          <w:b/>
-        </w:rPr>
-        <w:t xml:space="preserve">bool </w:t>
+        <w:t xml:space="preserve">的奇偶写成函数bool </w:t>
       </w:r>
       <w:proofErr w:type="spellStart"/>
       <w:r>
@@ -5858,31 +3616,7 @@
         <w:rPr>
           <w:b/>
         </w:rPr>
-        <w:t>），奇数返回</w:t>
-      </w:r>
-      <w:r>
-        <w:rPr>
-          <w:b/>
-        </w:rPr>
-        <w:t>true</w:t>
-      </w:r>
-      <w:r>
-        <w:rPr>
-          <w:b/>
-        </w:rPr>
-        <w:t>，否则返回</w:t>
-      </w:r>
-      <w:r>
-        <w:rPr>
-          <w:b/>
-        </w:rPr>
-        <w:t>false</w:t>
-      </w:r>
-      <w:r>
-        <w:rPr>
-          <w:b/>
-        </w:rPr>
-        <w:t>。</w:t>
+        <w:t>），奇数返回true，否则返回false。</w:t>
       </w:r>
     </w:p>
     <w:p/>
@@ -5958,31 +3692,7 @@
           <w:sz w:val="36"/>
           <w:szCs w:val="36"/>
         </w:rPr>
-        <w:t xml:space="preserve">1156: </w:t>
-      </w:r>
-      <w:r>
-        <w:rPr>
-          <w:b/>
-          <w:sz w:val="36"/>
-          <w:szCs w:val="36"/>
-        </w:rPr>
-        <w:t>函数</w:t>
-      </w:r>
-      <w:r>
-        <w:rPr>
-          <w:b/>
-          <w:sz w:val="36"/>
-          <w:szCs w:val="36"/>
-        </w:rPr>
-        <w:t>19</w:t>
-      </w:r>
-      <w:r>
-        <w:rPr>
-          <w:b/>
-          <w:sz w:val="36"/>
-          <w:szCs w:val="36"/>
-        </w:rPr>
-        <w:t>：利用一个自定义函数</w:t>
+        <w:t>1156: 函数19：利用一个自定义函数</w:t>
       </w:r>
       <w:proofErr w:type="gramStart"/>
       <w:r>
@@ -6028,14 +3738,7 @@
           <w:rFonts w:hint="eastAsia"/>
           <w:b/>
         </w:rPr>
-        <w:t>编写一个</w:t>
-      </w:r>
-      <w:r>
-        <w:rPr>
-          <w:rFonts w:hint="eastAsia"/>
-          <w:b/>
-        </w:rPr>
-        <w:t>函数求</w:t>
+        <w:t>编写一个函数求</w:t>
       </w:r>
       <w:proofErr w:type="gramStart"/>
       <w:r>
@@ -6057,49 +3760,7 @@
         <w:rPr>
           <w:b/>
         </w:rPr>
-        <w:t>m</w:t>
-      </w:r>
-      <w:r>
-        <w:rPr>
-          <w:b/>
-        </w:rPr>
-        <w:t>、</w:t>
-      </w:r>
-      <w:r>
-        <w:rPr>
-          <w:b/>
-        </w:rPr>
-        <w:t>n</w:t>
-      </w:r>
-      <w:r>
-        <w:rPr>
-          <w:b/>
-        </w:rPr>
-        <w:t>，利用该函数依次实现下列问题：</w:t>
-      </w:r>
-      <w:r>
-        <w:rPr>
-          <w:b/>
-        </w:rPr>
-        <w:t>1)</w:t>
-      </w:r>
-      <w:r>
-        <w:rPr>
-          <w:b/>
-        </w:rPr>
-        <w:t>找出</w:t>
-      </w:r>
-      <w:r>
-        <w:rPr>
-          <w:b/>
-        </w:rPr>
-        <w:t>n</w:t>
-      </w:r>
-      <w:r>
-        <w:rPr>
-          <w:b/>
-        </w:rPr>
-        <w:t>以内</w:t>
+        <w:t>m、n，利用该函数依次实现下列问题：1)找出n以内</w:t>
       </w:r>
       <w:proofErr w:type="gramStart"/>
       <w:r>
@@ -6113,19 +3774,7 @@
         <w:rPr>
           <w:b/>
         </w:rPr>
-        <w:t>；</w:t>
-      </w:r>
-      <w:r>
-        <w:rPr>
-          <w:b/>
-        </w:rPr>
-        <w:t xml:space="preserve"> 2</w:t>
-      </w:r>
-      <w:r>
-        <w:rPr>
-          <w:b/>
-        </w:rPr>
-        <w:t>）找出</w:t>
+        <w:t>； 2）找出</w:t>
       </w:r>
       <w:proofErr w:type="spellStart"/>
       <w:r>
@@ -6139,19 +3788,7 @@
         <w:rPr>
           <w:b/>
         </w:rPr>
-        <w:t>间所有素数</w:t>
-      </w:r>
-      <w:r>
-        <w:rPr>
-          <w:b/>
-        </w:rPr>
-        <w:t xml:space="preserve"> </w:t>
-      </w:r>
-      <w:r>
-        <w:rPr>
-          <w:b/>
-        </w:rPr>
-        <w:t>提示：</w:t>
+        <w:t>间所有素数 提示：</w:t>
       </w:r>
       <w:proofErr w:type="gramStart"/>
       <w:r>
@@ -6165,19 +3802,7 @@
         <w:rPr>
           <w:b/>
         </w:rPr>
-        <w:t>为除自身外的所有因子之和等于它本身的数；素数定义为除了能被</w:t>
-      </w:r>
-      <w:r>
-        <w:rPr>
-          <w:b/>
-        </w:rPr>
-        <w:t>1</w:t>
-      </w:r>
-      <w:r>
-        <w:rPr>
-          <w:b/>
-        </w:rPr>
-        <w:t>和自身整数外，不能被其它数整数。注意：</w:t>
+        <w:t>为除自身外的所有因子之和等于它本身的数；素数定义为除了能被1和自身整数外，不能被其它数整数。注意：</w:t>
       </w:r>
       <w:proofErr w:type="gramStart"/>
       <w:r>
@@ -6191,19 +3816,7 @@
         <w:rPr>
           <w:b/>
         </w:rPr>
-        <w:t>素数分</w:t>
-      </w:r>
-      <w:r>
-        <w:rPr>
-          <w:b/>
-        </w:rPr>
-        <w:t>2</w:t>
-      </w:r>
-      <w:r>
-        <w:rPr>
-          <w:b/>
-        </w:rPr>
-        <w:t>行显示。</w:t>
+        <w:t>素数分2行显示。</w:t>
       </w:r>
     </w:p>
     <w:p/>
@@ -6285,31 +3898,7 @@
           <w:sz w:val="36"/>
           <w:szCs w:val="36"/>
         </w:rPr>
-        <w:t xml:space="preserve">1157: </w:t>
-      </w:r>
-      <w:r>
-        <w:rPr>
-          <w:b/>
-          <w:sz w:val="36"/>
-          <w:szCs w:val="36"/>
-        </w:rPr>
-        <w:t>函数</w:t>
-      </w:r>
-      <w:r>
-        <w:rPr>
-          <w:b/>
-          <w:sz w:val="36"/>
-          <w:szCs w:val="36"/>
-        </w:rPr>
-        <w:t>20</w:t>
-      </w:r>
-      <w:r>
-        <w:rPr>
-          <w:b/>
-          <w:sz w:val="36"/>
-          <w:szCs w:val="36"/>
-        </w:rPr>
-        <w:t>：</w:t>
+        <w:t>1157: 函数20：</w:t>
       </w:r>
       <w:proofErr w:type="spellStart"/>
       <w:r>
@@ -6354,37 +3943,7 @@
         <w:rPr>
           <w:b/>
         </w:rPr>
-        <w:t xml:space="preserve">  </w:t>
-      </w:r>
-      <w:r>
-        <w:rPr>
-          <w:b/>
-        </w:rPr>
-        <w:t>计算</w:t>
-      </w:r>
-      <w:r>
-        <w:rPr>
-          <w:b/>
-        </w:rPr>
-        <w:t>1+1+1/2+1/3+1/5+1/8+…</w:t>
-      </w:r>
-      <w:r>
-        <w:rPr>
-          <w:b/>
-        </w:rPr>
-        <w:t>，当最后一项小于</w:t>
-      </w:r>
-      <w:r>
-        <w:rPr>
-          <w:b/>
-        </w:rPr>
-        <w:t>e</w:t>
-      </w:r>
-      <w:r>
-        <w:rPr>
-          <w:b/>
-        </w:rPr>
-        <w:t>（用户输入）时结束。提示各项的分母为</w:t>
+        <w:t xml:space="preserve">  计算1+1+1/2+1/3+1/5+1/8+…，当最后一项小于e（用户输入）时结束。提示各项的分母为</w:t>
       </w:r>
       <w:proofErr w:type="spellStart"/>
       <w:r>
@@ -6398,19 +3957,7 @@
         <w:rPr>
           <w:b/>
         </w:rPr>
-        <w:t>数列：</w:t>
-      </w:r>
-      <w:r>
-        <w:rPr>
-          <w:b/>
-        </w:rPr>
-        <w:t>1,1,2,3,5,8,13</w:t>
-      </w:r>
-      <w:r>
-        <w:rPr>
-          <w:b/>
-        </w:rPr>
-        <w:t>，。。。，要求：求</w:t>
+        <w:t>数列：1,1,2,3,5,8,13，。。。，要求：求</w:t>
       </w:r>
       <w:proofErr w:type="spellStart"/>
       <w:r>
@@ -6432,13 +3979,7 @@
         <w:rPr>
           <w:b/>
         </w:rPr>
-        <w:t>n</w:t>
-      </w:r>
-      <w:r>
-        <w:rPr>
-          <w:b/>
-        </w:rPr>
-        <w:t>项写成递归函数。</w:t>
+        <w:t>n项写成递归函数。</w:t>
       </w:r>
     </w:p>
     <w:p/>

</xml_diff>